<commit_message>
First Integration of Hugging Face's transformers for NLP
</commit_message>
<xml_diff>
--- a/docs/Documentation of Work.docx
+++ b/docs/Documentation of Work.docx
@@ -1347,6 +1347,655 @@
           <w14:ligatures w14:val="none"/>
         </w:rPr>
         <w:t>Configured and tested a basic Rasa assistant for handling simple interactions.</w:t>
+      </w:r>
+    </w:p>
+    <w:p>
+      <w:pPr>
+        <w:spacing w:before="100" w:beforeAutospacing="1" w:after="100" w:afterAutospacing="1"/>
+        <w:rPr>
+          <w:rFonts w:ascii="Times New Roman" w:eastAsia="Times New Roman" w:hAnsi="Times New Roman" w:cs="Times New Roman"/>
+          <w:color w:val="000000"/>
+          <w:kern w:val="0"/>
+          <w14:ligatures w14:val="none"/>
+        </w:rPr>
+      </w:pPr>
+      <w:r>
+        <w:rPr>
+          <w:rFonts w:ascii="Times New Roman" w:eastAsia="Times New Roman" w:hAnsi="Times New Roman" w:cs="Times New Roman"/>
+          <w:b/>
+          <w:bCs/>
+          <w:color w:val="000000"/>
+          <w:kern w:val="0"/>
+          <w14:ligatures w14:val="none"/>
+        </w:rPr>
+        <w:t>July 1</w:t>
+      </w:r>
+      <w:r>
+        <w:rPr>
+          <w:rFonts w:ascii="Times New Roman" w:eastAsia="Times New Roman" w:hAnsi="Times New Roman" w:cs="Times New Roman"/>
+          <w:b/>
+          <w:bCs/>
+          <w:color w:val="000000"/>
+          <w:kern w:val="0"/>
+          <w14:ligatures w14:val="none"/>
+        </w:rPr>
+        <w:t>5</w:t>
+      </w:r>
+    </w:p>
+    <w:p>
+      <w:pPr>
+        <w:spacing w:before="100" w:beforeAutospacing="1" w:after="100" w:afterAutospacing="1"/>
+        <w:rPr>
+          <w:rFonts w:ascii="Times New Roman" w:eastAsia="Times New Roman" w:hAnsi="Times New Roman" w:cs="Times New Roman"/>
+          <w:color w:val="000000"/>
+          <w:kern w:val="0"/>
+          <w14:ligatures w14:val="none"/>
+        </w:rPr>
+      </w:pPr>
+      <w:r>
+        <w:rPr>
+          <w:rFonts w:ascii="Times New Roman" w:eastAsia="Times New Roman" w:hAnsi="Times New Roman" w:cs="Times New Roman"/>
+          <w:b/>
+          <w:bCs/>
+          <w:color w:val="000000"/>
+          <w:kern w:val="0"/>
+          <w14:ligatures w14:val="none"/>
+        </w:rPr>
+        <w:t>Tasks Completed:</w:t>
+      </w:r>
+    </w:p>
+    <w:p>
+      <w:pPr>
+        <w:numPr>
+          <w:ilvl w:val="0"/>
+          <w:numId w:val="4"/>
+        </w:numPr>
+        <w:spacing w:before="100" w:beforeAutospacing="1" w:after="100" w:afterAutospacing="1"/>
+        <w:rPr>
+          <w:rFonts w:ascii="Times New Roman" w:eastAsia="Times New Roman" w:hAnsi="Times New Roman" w:cs="Times New Roman"/>
+          <w:color w:val="000000"/>
+          <w:kern w:val="0"/>
+          <w14:ligatures w14:val="none"/>
+        </w:rPr>
+      </w:pPr>
+      <w:r>
+        <w:rPr>
+          <w:rFonts w:ascii="Times New Roman" w:eastAsia="Times New Roman" w:hAnsi="Times New Roman" w:cs="Times New Roman"/>
+          <w:b/>
+          <w:bCs/>
+          <w:color w:val="000000"/>
+          <w:kern w:val="0"/>
+          <w14:ligatures w14:val="none"/>
+        </w:rPr>
+        <w:t>Environment Setup:</w:t>
+      </w:r>
+    </w:p>
+    <w:p>
+      <w:pPr>
+        <w:numPr>
+          <w:ilvl w:val="1"/>
+          <w:numId w:val="4"/>
+        </w:numPr>
+        <w:spacing w:before="100" w:beforeAutospacing="1" w:after="100" w:afterAutospacing="1"/>
+        <w:rPr>
+          <w:rFonts w:ascii="Times New Roman" w:eastAsia="Times New Roman" w:hAnsi="Times New Roman" w:cs="Times New Roman"/>
+          <w:color w:val="000000"/>
+          <w:kern w:val="0"/>
+          <w14:ligatures w14:val="none"/>
+        </w:rPr>
+      </w:pPr>
+      <w:r>
+        <w:rPr>
+          <w:rFonts w:ascii="Times New Roman" w:eastAsia="Times New Roman" w:hAnsi="Times New Roman" w:cs="Times New Roman"/>
+          <w:color w:val="000000"/>
+          <w:kern w:val="0"/>
+          <w14:ligatures w14:val="none"/>
+        </w:rPr>
+        <w:t>Activated the virtual environment and verified all necessary tools and libraries were installed, including Flask and Hugging Face's transformers.</w:t>
+      </w:r>
+    </w:p>
+    <w:p>
+      <w:pPr>
+        <w:numPr>
+          <w:ilvl w:val="1"/>
+          <w:numId w:val="4"/>
+        </w:numPr>
+        <w:spacing w:before="100" w:beforeAutospacing="1" w:after="100" w:afterAutospacing="1"/>
+        <w:rPr>
+          <w:rFonts w:ascii="Times New Roman" w:eastAsia="Times New Roman" w:hAnsi="Times New Roman" w:cs="Times New Roman"/>
+          <w:color w:val="000000"/>
+          <w:kern w:val="0"/>
+          <w14:ligatures w14:val="none"/>
+        </w:rPr>
+      </w:pPr>
+      <w:r>
+        <w:rPr>
+          <w:rFonts w:ascii="Times New Roman" w:eastAsia="Times New Roman" w:hAnsi="Times New Roman" w:cs="Times New Roman"/>
+          <w:color w:val="000000"/>
+          <w:kern w:val="0"/>
+          <w14:ligatures w14:val="none"/>
+        </w:rPr>
+        <w:t xml:space="preserve">Installed </w:t>
+      </w:r>
+      <w:proofErr w:type="spellStart"/>
+      <w:r>
+        <w:rPr>
+          <w:rFonts w:ascii="Times New Roman" w:eastAsia="Times New Roman" w:hAnsi="Times New Roman" w:cs="Times New Roman"/>
+          <w:color w:val="000000"/>
+          <w:kern w:val="0"/>
+          <w14:ligatures w14:val="none"/>
+        </w:rPr>
+        <w:t>PyTorch</w:t>
+      </w:r>
+      <w:proofErr w:type="spellEnd"/>
+      <w:r>
+        <w:rPr>
+          <w:rFonts w:ascii="Times New Roman" w:eastAsia="Times New Roman" w:hAnsi="Times New Roman" w:cs="Times New Roman"/>
+          <w:color w:val="000000"/>
+          <w:kern w:val="0"/>
+          <w14:ligatures w14:val="none"/>
+        </w:rPr>
+        <w:t xml:space="preserve"> to ensure compatibility with Hugging Face's transformers.</w:t>
+      </w:r>
+    </w:p>
+    <w:p>
+      <w:pPr>
+        <w:numPr>
+          <w:ilvl w:val="0"/>
+          <w:numId w:val="4"/>
+        </w:numPr>
+        <w:spacing w:before="100" w:beforeAutospacing="1" w:after="100" w:afterAutospacing="1"/>
+        <w:rPr>
+          <w:rFonts w:ascii="Times New Roman" w:eastAsia="Times New Roman" w:hAnsi="Times New Roman" w:cs="Times New Roman"/>
+          <w:color w:val="000000"/>
+          <w:kern w:val="0"/>
+          <w14:ligatures w14:val="none"/>
+        </w:rPr>
+      </w:pPr>
+      <w:r>
+        <w:rPr>
+          <w:rFonts w:ascii="Times New Roman" w:eastAsia="Times New Roman" w:hAnsi="Times New Roman" w:cs="Times New Roman"/>
+          <w:b/>
+          <w:bCs/>
+          <w:color w:val="000000"/>
+          <w:kern w:val="0"/>
+          <w14:ligatures w14:val="none"/>
+        </w:rPr>
+        <w:t>NLP Integration:</w:t>
+      </w:r>
+    </w:p>
+    <w:p>
+      <w:pPr>
+        <w:numPr>
+          <w:ilvl w:val="1"/>
+          <w:numId w:val="4"/>
+        </w:numPr>
+        <w:spacing w:before="100" w:beforeAutospacing="1" w:after="100" w:afterAutospacing="1"/>
+        <w:rPr>
+          <w:rFonts w:ascii="Times New Roman" w:eastAsia="Times New Roman" w:hAnsi="Times New Roman" w:cs="Times New Roman"/>
+          <w:color w:val="000000"/>
+          <w:kern w:val="0"/>
+          <w14:ligatures w14:val="none"/>
+        </w:rPr>
+      </w:pPr>
+      <w:r>
+        <w:rPr>
+          <w:rFonts w:ascii="Times New Roman" w:eastAsia="Times New Roman" w:hAnsi="Times New Roman" w:cs="Times New Roman"/>
+          <w:color w:val="000000"/>
+          <w:kern w:val="0"/>
+          <w14:ligatures w14:val="none"/>
+        </w:rPr>
+        <w:t>Updated the NLP integration to use the </w:t>
+      </w:r>
+      <w:r>
+        <w:rPr>
+          <w:rFonts w:ascii="Courier New" w:eastAsia="Times New Roman" w:hAnsi="Courier New" w:cs="Courier New"/>
+          <w:color w:val="000000"/>
+          <w:kern w:val="0"/>
+          <w:sz w:val="20"/>
+          <w:szCs w:val="20"/>
+          <w14:ligatures w14:val="none"/>
+        </w:rPr>
+        <w:t>text-generation</w:t>
+      </w:r>
+      <w:r>
+        <w:rPr>
+          <w:rFonts w:ascii="Times New Roman" w:eastAsia="Times New Roman" w:hAnsi="Times New Roman" w:cs="Times New Roman"/>
+          <w:color w:val="000000"/>
+          <w:kern w:val="0"/>
+          <w14:ligatures w14:val="none"/>
+        </w:rPr>
+        <w:t> task instead of </w:t>
+      </w:r>
+      <w:r>
+        <w:rPr>
+          <w:rFonts w:ascii="Courier New" w:eastAsia="Times New Roman" w:hAnsi="Courier New" w:cs="Courier New"/>
+          <w:color w:val="000000"/>
+          <w:kern w:val="0"/>
+          <w:sz w:val="20"/>
+          <w:szCs w:val="20"/>
+          <w14:ligatures w14:val="none"/>
+        </w:rPr>
+        <w:t>conversational</w:t>
+      </w:r>
+      <w:r>
+        <w:rPr>
+          <w:rFonts w:ascii="Times New Roman" w:eastAsia="Times New Roman" w:hAnsi="Times New Roman" w:cs="Times New Roman"/>
+          <w:color w:val="000000"/>
+          <w:kern w:val="0"/>
+          <w14:ligatures w14:val="none"/>
+        </w:rPr>
+        <w:t>.</w:t>
+      </w:r>
+    </w:p>
+    <w:p>
+      <w:pPr>
+        <w:numPr>
+          <w:ilvl w:val="1"/>
+          <w:numId w:val="4"/>
+        </w:numPr>
+        <w:spacing w:before="100" w:beforeAutospacing="1" w:after="100" w:afterAutospacing="1"/>
+        <w:rPr>
+          <w:rFonts w:ascii="Times New Roman" w:eastAsia="Times New Roman" w:hAnsi="Times New Roman" w:cs="Times New Roman"/>
+          <w:color w:val="000000"/>
+          <w:kern w:val="0"/>
+          <w14:ligatures w14:val="none"/>
+        </w:rPr>
+      </w:pPr>
+      <w:r>
+        <w:rPr>
+          <w:rFonts w:ascii="Times New Roman" w:eastAsia="Times New Roman" w:hAnsi="Times New Roman" w:cs="Times New Roman"/>
+          <w:color w:val="000000"/>
+          <w:kern w:val="0"/>
+          <w14:ligatures w14:val="none"/>
+        </w:rPr>
+        <w:t>Implemented the </w:t>
+      </w:r>
+      <w:proofErr w:type="spellStart"/>
+      <w:r>
+        <w:rPr>
+          <w:rFonts w:ascii="Courier New" w:eastAsia="Times New Roman" w:hAnsi="Courier New" w:cs="Courier New"/>
+          <w:color w:val="000000"/>
+          <w:kern w:val="0"/>
+          <w:sz w:val="20"/>
+          <w:szCs w:val="20"/>
+          <w14:ligatures w14:val="none"/>
+        </w:rPr>
+        <w:t>generate_response</w:t>
+      </w:r>
+      <w:proofErr w:type="spellEnd"/>
+      <w:r>
+        <w:rPr>
+          <w:rFonts w:ascii="Times New Roman" w:eastAsia="Times New Roman" w:hAnsi="Times New Roman" w:cs="Times New Roman"/>
+          <w:color w:val="000000"/>
+          <w:kern w:val="0"/>
+          <w14:ligatures w14:val="none"/>
+        </w:rPr>
+        <w:t> function in </w:t>
+      </w:r>
+      <w:r>
+        <w:rPr>
+          <w:rFonts w:ascii="Courier New" w:eastAsia="Times New Roman" w:hAnsi="Courier New" w:cs="Courier New"/>
+          <w:color w:val="000000"/>
+          <w:kern w:val="0"/>
+          <w:sz w:val="20"/>
+          <w:szCs w:val="20"/>
+          <w14:ligatures w14:val="none"/>
+        </w:rPr>
+        <w:t>nlp.py</w:t>
+      </w:r>
+      <w:r>
+        <w:rPr>
+          <w:rFonts w:ascii="Times New Roman" w:eastAsia="Times New Roman" w:hAnsi="Times New Roman" w:cs="Times New Roman"/>
+          <w:color w:val="000000"/>
+          <w:kern w:val="0"/>
+          <w14:ligatures w14:val="none"/>
+        </w:rPr>
+        <w:t> using the GPT-2 model for text generation.</w:t>
+      </w:r>
+    </w:p>
+    <w:p>
+      <w:pPr>
+        <w:numPr>
+          <w:ilvl w:val="0"/>
+          <w:numId w:val="4"/>
+        </w:numPr>
+        <w:spacing w:before="100" w:beforeAutospacing="1" w:after="100" w:afterAutospacing="1"/>
+        <w:rPr>
+          <w:rFonts w:ascii="Times New Roman" w:eastAsia="Times New Roman" w:hAnsi="Times New Roman" w:cs="Times New Roman"/>
+          <w:color w:val="000000"/>
+          <w:kern w:val="0"/>
+          <w14:ligatures w14:val="none"/>
+        </w:rPr>
+      </w:pPr>
+      <w:r>
+        <w:rPr>
+          <w:rFonts w:ascii="Times New Roman" w:eastAsia="Times New Roman" w:hAnsi="Times New Roman" w:cs="Times New Roman"/>
+          <w:b/>
+          <w:bCs/>
+          <w:color w:val="000000"/>
+          <w:kern w:val="0"/>
+          <w14:ligatures w14:val="none"/>
+        </w:rPr>
+        <w:t>Flask Backend Configuration:</w:t>
+      </w:r>
+    </w:p>
+    <w:p>
+      <w:pPr>
+        <w:numPr>
+          <w:ilvl w:val="1"/>
+          <w:numId w:val="4"/>
+        </w:numPr>
+        <w:spacing w:before="100" w:beforeAutospacing="1" w:after="100" w:afterAutospacing="1"/>
+        <w:rPr>
+          <w:rFonts w:ascii="Times New Roman" w:eastAsia="Times New Roman" w:hAnsi="Times New Roman" w:cs="Times New Roman"/>
+          <w:color w:val="000000"/>
+          <w:kern w:val="0"/>
+          <w14:ligatures w14:val="none"/>
+        </w:rPr>
+      </w:pPr>
+      <w:r>
+        <w:rPr>
+          <w:rFonts w:ascii="Times New Roman" w:eastAsia="Times New Roman" w:hAnsi="Times New Roman" w:cs="Times New Roman"/>
+          <w:color w:val="000000"/>
+          <w:kern w:val="0"/>
+          <w14:ligatures w14:val="none"/>
+        </w:rPr>
+        <w:t>Defined the </w:t>
+      </w:r>
+      <w:r>
+        <w:rPr>
+          <w:rFonts w:ascii="Courier New" w:eastAsia="Times New Roman" w:hAnsi="Courier New" w:cs="Courier New"/>
+          <w:color w:val="000000"/>
+          <w:kern w:val="0"/>
+          <w:sz w:val="20"/>
+          <w:szCs w:val="20"/>
+          <w14:ligatures w14:val="none"/>
+        </w:rPr>
+        <w:t>/process</w:t>
+      </w:r>
+      <w:r>
+        <w:rPr>
+          <w:rFonts w:ascii="Times New Roman" w:eastAsia="Times New Roman" w:hAnsi="Times New Roman" w:cs="Times New Roman"/>
+          <w:color w:val="000000"/>
+          <w:kern w:val="0"/>
+          <w14:ligatures w14:val="none"/>
+        </w:rPr>
+        <w:t> endpoint in </w:t>
+      </w:r>
+      <w:r>
+        <w:rPr>
+          <w:rFonts w:ascii="Courier New" w:eastAsia="Times New Roman" w:hAnsi="Courier New" w:cs="Courier New"/>
+          <w:color w:val="000000"/>
+          <w:kern w:val="0"/>
+          <w:sz w:val="20"/>
+          <w:szCs w:val="20"/>
+          <w14:ligatures w14:val="none"/>
+        </w:rPr>
+        <w:t>routes.py</w:t>
+      </w:r>
+      <w:r>
+        <w:rPr>
+          <w:rFonts w:ascii="Times New Roman" w:eastAsia="Times New Roman" w:hAnsi="Times New Roman" w:cs="Times New Roman"/>
+          <w:color w:val="000000"/>
+          <w:kern w:val="0"/>
+          <w14:ligatures w14:val="none"/>
+        </w:rPr>
+        <w:t> to handle POST requests and generate responses using the NLP model.</w:t>
+      </w:r>
+    </w:p>
+    <w:p>
+      <w:pPr>
+        <w:numPr>
+          <w:ilvl w:val="1"/>
+          <w:numId w:val="4"/>
+        </w:numPr>
+        <w:spacing w:before="100" w:beforeAutospacing="1" w:after="100" w:afterAutospacing="1"/>
+        <w:rPr>
+          <w:rFonts w:ascii="Times New Roman" w:eastAsia="Times New Roman" w:hAnsi="Times New Roman" w:cs="Times New Roman"/>
+          <w:color w:val="000000"/>
+          <w:kern w:val="0"/>
+          <w14:ligatures w14:val="none"/>
+        </w:rPr>
+      </w:pPr>
+      <w:r>
+        <w:rPr>
+          <w:rFonts w:ascii="Times New Roman" w:eastAsia="Times New Roman" w:hAnsi="Times New Roman" w:cs="Times New Roman"/>
+          <w:color w:val="000000"/>
+          <w:kern w:val="0"/>
+          <w14:ligatures w14:val="none"/>
+        </w:rPr>
+        <w:t>Ensured the endpoint returns JSON responses correctly using </w:t>
+      </w:r>
+      <w:proofErr w:type="spellStart"/>
+      <w:r>
+        <w:rPr>
+          <w:rFonts w:ascii="Courier New" w:eastAsia="Times New Roman" w:hAnsi="Courier New" w:cs="Courier New"/>
+          <w:color w:val="000000"/>
+          <w:kern w:val="0"/>
+          <w:sz w:val="20"/>
+          <w:szCs w:val="20"/>
+          <w14:ligatures w14:val="none"/>
+        </w:rPr>
+        <w:t>jsonify</w:t>
+      </w:r>
+      <w:proofErr w:type="spellEnd"/>
+      <w:r>
+        <w:rPr>
+          <w:rFonts w:ascii="Times New Roman" w:eastAsia="Times New Roman" w:hAnsi="Times New Roman" w:cs="Times New Roman"/>
+          <w:color w:val="000000"/>
+          <w:kern w:val="0"/>
+          <w14:ligatures w14:val="none"/>
+        </w:rPr>
+        <w:t>.</w:t>
+      </w:r>
+    </w:p>
+    <w:p>
+      <w:pPr>
+        <w:numPr>
+          <w:ilvl w:val="0"/>
+          <w:numId w:val="4"/>
+        </w:numPr>
+        <w:spacing w:before="100" w:beforeAutospacing="1" w:after="100" w:afterAutospacing="1"/>
+        <w:rPr>
+          <w:rFonts w:ascii="Times New Roman" w:eastAsia="Times New Roman" w:hAnsi="Times New Roman" w:cs="Times New Roman"/>
+          <w:color w:val="000000"/>
+          <w:kern w:val="0"/>
+          <w14:ligatures w14:val="none"/>
+        </w:rPr>
+      </w:pPr>
+      <w:r>
+        <w:rPr>
+          <w:rFonts w:ascii="Times New Roman" w:eastAsia="Times New Roman" w:hAnsi="Times New Roman" w:cs="Times New Roman"/>
+          <w:b/>
+          <w:bCs/>
+          <w:color w:val="000000"/>
+          <w:kern w:val="0"/>
+          <w14:ligatures w14:val="none"/>
+        </w:rPr>
+        <w:t>Testing:</w:t>
+      </w:r>
+    </w:p>
+    <w:p>
+      <w:pPr>
+        <w:numPr>
+          <w:ilvl w:val="1"/>
+          <w:numId w:val="4"/>
+        </w:numPr>
+        <w:spacing w:before="100" w:beforeAutospacing="1" w:after="100" w:afterAutospacing="1"/>
+        <w:rPr>
+          <w:rFonts w:ascii="Times New Roman" w:eastAsia="Times New Roman" w:hAnsi="Times New Roman" w:cs="Times New Roman"/>
+          <w:color w:val="000000"/>
+          <w:kern w:val="0"/>
+          <w14:ligatures w14:val="none"/>
+        </w:rPr>
+      </w:pPr>
+      <w:r>
+        <w:rPr>
+          <w:rFonts w:ascii="Times New Roman" w:eastAsia="Times New Roman" w:hAnsi="Times New Roman" w:cs="Times New Roman"/>
+          <w:color w:val="000000"/>
+          <w:kern w:val="0"/>
+          <w14:ligatures w14:val="none"/>
+        </w:rPr>
+        <w:t>Manually tested the endpoint using </w:t>
+      </w:r>
+      <w:r>
+        <w:rPr>
+          <w:rFonts w:ascii="Courier New" w:eastAsia="Times New Roman" w:hAnsi="Courier New" w:cs="Courier New"/>
+          <w:color w:val="000000"/>
+          <w:kern w:val="0"/>
+          <w:sz w:val="20"/>
+          <w:szCs w:val="20"/>
+          <w14:ligatures w14:val="none"/>
+        </w:rPr>
+        <w:t>curl</w:t>
+      </w:r>
+      <w:r>
+        <w:rPr>
+          <w:rFonts w:ascii="Times New Roman" w:eastAsia="Times New Roman" w:hAnsi="Times New Roman" w:cs="Times New Roman"/>
+          <w:color w:val="000000"/>
+          <w:kern w:val="0"/>
+          <w14:ligatures w14:val="none"/>
+        </w:rPr>
+        <w:t> to ensure it returns the expected JSON responses.</w:t>
+      </w:r>
+    </w:p>
+    <w:p>
+      <w:pPr>
+        <w:numPr>
+          <w:ilvl w:val="1"/>
+          <w:numId w:val="4"/>
+        </w:numPr>
+        <w:spacing w:before="100" w:beforeAutospacing="1" w:after="100" w:afterAutospacing="1"/>
+        <w:rPr>
+          <w:rFonts w:ascii="Times New Roman" w:eastAsia="Times New Roman" w:hAnsi="Times New Roman" w:cs="Times New Roman"/>
+          <w:color w:val="000000"/>
+          <w:kern w:val="0"/>
+          <w14:ligatures w14:val="none"/>
+        </w:rPr>
+      </w:pPr>
+      <w:r>
+        <w:rPr>
+          <w:rFonts w:ascii="Times New Roman" w:eastAsia="Times New Roman" w:hAnsi="Times New Roman" w:cs="Times New Roman"/>
+          <w:color w:val="000000"/>
+          <w:kern w:val="0"/>
+          <w14:ligatures w14:val="none"/>
+        </w:rPr>
+        <w:t>Created and ran a test script (</w:t>
+      </w:r>
+      <w:r>
+        <w:rPr>
+          <w:rFonts w:ascii="Courier New" w:eastAsia="Times New Roman" w:hAnsi="Courier New" w:cs="Courier New"/>
+          <w:color w:val="000000"/>
+          <w:kern w:val="0"/>
+          <w:sz w:val="20"/>
+          <w:szCs w:val="20"/>
+          <w14:ligatures w14:val="none"/>
+        </w:rPr>
+        <w:t>test_nlp.py</w:t>
+      </w:r>
+      <w:r>
+        <w:rPr>
+          <w:rFonts w:ascii="Times New Roman" w:eastAsia="Times New Roman" w:hAnsi="Times New Roman" w:cs="Times New Roman"/>
+          <w:color w:val="000000"/>
+          <w:kern w:val="0"/>
+          <w14:ligatures w14:val="none"/>
+        </w:rPr>
+        <w:t>) to automate testing of the endpoint.</w:t>
+      </w:r>
+    </w:p>
+    <w:p>
+      <w:pPr>
+        <w:numPr>
+          <w:ilvl w:val="0"/>
+          <w:numId w:val="4"/>
+        </w:numPr>
+        <w:spacing w:before="100" w:beforeAutospacing="1" w:after="100" w:afterAutospacing="1"/>
+        <w:rPr>
+          <w:rFonts w:ascii="Times New Roman" w:eastAsia="Times New Roman" w:hAnsi="Times New Roman" w:cs="Times New Roman"/>
+          <w:color w:val="000000"/>
+          <w:kern w:val="0"/>
+          <w14:ligatures w14:val="none"/>
+        </w:rPr>
+      </w:pPr>
+      <w:r>
+        <w:rPr>
+          <w:rFonts w:ascii="Times New Roman" w:eastAsia="Times New Roman" w:hAnsi="Times New Roman" w:cs="Times New Roman"/>
+          <w:b/>
+          <w:bCs/>
+          <w:color w:val="000000"/>
+          <w:kern w:val="0"/>
+          <w14:ligatures w14:val="none"/>
+        </w:rPr>
+        <w:t>Debugging and Troubleshooting:</w:t>
+      </w:r>
+    </w:p>
+    <w:p>
+      <w:pPr>
+        <w:numPr>
+          <w:ilvl w:val="1"/>
+          <w:numId w:val="4"/>
+        </w:numPr>
+        <w:spacing w:before="100" w:beforeAutospacing="1" w:after="100" w:afterAutospacing="1"/>
+        <w:rPr>
+          <w:rFonts w:ascii="Times New Roman" w:eastAsia="Times New Roman" w:hAnsi="Times New Roman" w:cs="Times New Roman"/>
+          <w:color w:val="000000"/>
+          <w:kern w:val="0"/>
+          <w14:ligatures w14:val="none"/>
+        </w:rPr>
+      </w:pPr>
+      <w:r>
+        <w:rPr>
+          <w:rFonts w:ascii="Times New Roman" w:eastAsia="Times New Roman" w:hAnsi="Times New Roman" w:cs="Times New Roman"/>
+          <w:color w:val="000000"/>
+          <w:kern w:val="0"/>
+          <w14:ligatures w14:val="none"/>
+        </w:rPr>
+        <w:t>Encountered and resolved issues with JSON responses being empty by ensuring proper response formatting and logging.</w:t>
+      </w:r>
+    </w:p>
+    <w:p>
+      <w:pPr>
+        <w:numPr>
+          <w:ilvl w:val="1"/>
+          <w:numId w:val="4"/>
+        </w:numPr>
+        <w:spacing w:before="100" w:beforeAutospacing="1" w:after="100" w:afterAutospacing="1"/>
+        <w:rPr>
+          <w:rFonts w:ascii="Times New Roman" w:eastAsia="Times New Roman" w:hAnsi="Times New Roman" w:cs="Times New Roman"/>
+          <w:color w:val="000000"/>
+          <w:kern w:val="0"/>
+          <w14:ligatures w14:val="none"/>
+        </w:rPr>
+      </w:pPr>
+      <w:r>
+        <w:rPr>
+          <w:rFonts w:ascii="Times New Roman" w:eastAsia="Times New Roman" w:hAnsi="Times New Roman" w:cs="Times New Roman"/>
+          <w:color w:val="000000"/>
+          <w:kern w:val="0"/>
+          <w14:ligatures w14:val="none"/>
+        </w:rPr>
+        <w:t>Added detailed logging to </w:t>
+      </w:r>
+      <w:r>
+        <w:rPr>
+          <w:rFonts w:ascii="Courier New" w:eastAsia="Times New Roman" w:hAnsi="Courier New" w:cs="Courier New"/>
+          <w:color w:val="000000"/>
+          <w:kern w:val="0"/>
+          <w:sz w:val="20"/>
+          <w:szCs w:val="20"/>
+          <w14:ligatures w14:val="none"/>
+        </w:rPr>
+        <w:t>routes.py</w:t>
+      </w:r>
+      <w:r>
+        <w:rPr>
+          <w:rFonts w:ascii="Times New Roman" w:eastAsia="Times New Roman" w:hAnsi="Times New Roman" w:cs="Times New Roman"/>
+          <w:color w:val="000000"/>
+          <w:kern w:val="0"/>
+          <w14:ligatures w14:val="none"/>
+        </w:rPr>
+        <w:t> to track input and output during request handling.</w:t>
       </w:r>
     </w:p>
     <w:p/>
@@ -1363,6 +2012,123 @@
 <file path=word/numbering.xml><?xml version="1.0" encoding="utf-8"?>
 <w:numbering xmlns:wpc="http://schemas.microsoft.com/office/word/2010/wordprocessingCanvas" xmlns:cx="http://schemas.microsoft.com/office/drawing/2014/chartex" xmlns:cx1="http://schemas.microsoft.com/office/drawing/2015/9/8/chartex" xmlns:cx2="http://schemas.microsoft.com/office/drawing/2015/10/21/chartex" xmlns:cx3="http://schemas.microsoft.com/office/drawing/2016/5/9/chartex" xmlns:cx4="http://schemas.microsoft.com/office/drawing/2016/5/10/chartex" xmlns:cx5="http://schemas.microsoft.com/office/drawing/2016/5/11/chartex" xmlns:cx6="http://schemas.microsoft.com/office/drawing/2016/5/12/chartex" xmlns:cx7="http://schemas.microsoft.com/office/drawing/2016/5/13/chartex" xmlns:cx8="http://schemas.microsoft.com/office/drawing/2016/5/14/chartex" xmlns:mc="http://schemas.openxmlformats.org/markup-compatibility/2006" xmlns:aink="http://schemas.microsoft.com/office/drawing/2016/ink" xmlns:am3d="http://schemas.microsoft.com/office/drawing/2017/model3d" xmlns:o="urn:schemas-microsoft-com:office:office" xmlns:oel="http://schemas.microsoft.com/office/2019/extlst" xmlns:r="http://schemas.openxmlformats.org/officeDocument/2006/relationships" xmlns:m="http://schemas.openxmlformats.org/officeDocument/2006/math" xmlns:v="urn:schemas-microsoft-com:vml" xmlns:wp14="http://schemas.microsoft.com/office/word/2010/wordprocessingDrawing" xmlns:wp="http://schemas.openxmlformats.org/drawingml/2006/wordprocessingDrawing" xmlns:w10="urn:schemas-microsoft-com:office:word" xmlns:w="http://schemas.openxmlformats.org/wordprocessingml/2006/main" xmlns:w14="http://schemas.microsoft.com/office/word/2010/wordml" xmlns:w15="http://schemas.microsoft.com/office/word/2012/wordml" xmlns:w16cex="http://schemas.microsoft.com/office/word/2018/wordml/cex" xmlns:w16cid="http://schemas.microsoft.com/office/word/2016/wordml/cid" xmlns:w16="http://schemas.microsoft.com/office/word/2018/wordml" xmlns:w16sdtdh="http://schemas.microsoft.com/office/word/2020/wordml/sdtdatahash" xmlns:w16se="http://schemas.microsoft.com/office/word/2015/wordml/symex" xmlns:wpg="http://schemas.microsoft.com/office/word/2010/wordprocessingGroup" xmlns:wpi="http://schemas.microsoft.com/office/word/2010/wordprocessingInk" xmlns:wne="http://schemas.microsoft.com/office/word/2006/wordml" xmlns:wps="http://schemas.microsoft.com/office/word/2010/wordprocessingShape" mc:Ignorable="w14 w15 w16se w16cid w16 w16cex w16sdtdh wp14">
   <w:abstractNum w:abstractNumId="0" w15:restartNumberingAfterBreak="0">
+    <w:nsid w:val="159D5AD3"/>
+    <w:multiLevelType w:val="multilevel"/>
+    <w:tmpl w:val="0E9019D6"/>
+    <w:lvl w:ilvl="0">
+      <w:start w:val="1"/>
+      <w:numFmt w:val="decimal"/>
+      <w:lvlText w:val="%1."/>
+      <w:lvlJc w:val="left"/>
+      <w:pPr>
+        <w:tabs>
+          <w:tab w:val="num" w:pos="720"/>
+        </w:tabs>
+        <w:ind w:left="720" w:hanging="360"/>
+      </w:pPr>
+    </w:lvl>
+    <w:lvl w:ilvl="1">
+      <w:start w:val="1"/>
+      <w:numFmt w:val="bullet"/>
+      <w:lvlText w:val="o"/>
+      <w:lvlJc w:val="left"/>
+      <w:pPr>
+        <w:tabs>
+          <w:tab w:val="num" w:pos="1440"/>
+        </w:tabs>
+        <w:ind w:left="1440" w:hanging="360"/>
+      </w:pPr>
+      <w:rPr>
+        <w:rFonts w:ascii="Courier New" w:hAnsi="Courier New" w:hint="default"/>
+        <w:sz w:val="20"/>
+      </w:rPr>
+    </w:lvl>
+    <w:lvl w:ilvl="2" w:tentative="1">
+      <w:start w:val="1"/>
+      <w:numFmt w:val="decimal"/>
+      <w:lvlText w:val="%3."/>
+      <w:lvlJc w:val="left"/>
+      <w:pPr>
+        <w:tabs>
+          <w:tab w:val="num" w:pos="2160"/>
+        </w:tabs>
+        <w:ind w:left="2160" w:hanging="360"/>
+      </w:pPr>
+    </w:lvl>
+    <w:lvl w:ilvl="3" w:tentative="1">
+      <w:start w:val="1"/>
+      <w:numFmt w:val="decimal"/>
+      <w:lvlText w:val="%4."/>
+      <w:lvlJc w:val="left"/>
+      <w:pPr>
+        <w:tabs>
+          <w:tab w:val="num" w:pos="2880"/>
+        </w:tabs>
+        <w:ind w:left="2880" w:hanging="360"/>
+      </w:pPr>
+    </w:lvl>
+    <w:lvl w:ilvl="4" w:tentative="1">
+      <w:start w:val="1"/>
+      <w:numFmt w:val="decimal"/>
+      <w:lvlText w:val="%5."/>
+      <w:lvlJc w:val="left"/>
+      <w:pPr>
+        <w:tabs>
+          <w:tab w:val="num" w:pos="3600"/>
+        </w:tabs>
+        <w:ind w:left="3600" w:hanging="360"/>
+      </w:pPr>
+    </w:lvl>
+    <w:lvl w:ilvl="5" w:tentative="1">
+      <w:start w:val="1"/>
+      <w:numFmt w:val="decimal"/>
+      <w:lvlText w:val="%6."/>
+      <w:lvlJc w:val="left"/>
+      <w:pPr>
+        <w:tabs>
+          <w:tab w:val="num" w:pos="4320"/>
+        </w:tabs>
+        <w:ind w:left="4320" w:hanging="360"/>
+      </w:pPr>
+    </w:lvl>
+    <w:lvl w:ilvl="6" w:tentative="1">
+      <w:start w:val="1"/>
+      <w:numFmt w:val="decimal"/>
+      <w:lvlText w:val="%7."/>
+      <w:lvlJc w:val="left"/>
+      <w:pPr>
+        <w:tabs>
+          <w:tab w:val="num" w:pos="5040"/>
+        </w:tabs>
+        <w:ind w:left="5040" w:hanging="360"/>
+      </w:pPr>
+    </w:lvl>
+    <w:lvl w:ilvl="7" w:tentative="1">
+      <w:start w:val="1"/>
+      <w:numFmt w:val="decimal"/>
+      <w:lvlText w:val="%8."/>
+      <w:lvlJc w:val="left"/>
+      <w:pPr>
+        <w:tabs>
+          <w:tab w:val="num" w:pos="5760"/>
+        </w:tabs>
+        <w:ind w:left="5760" w:hanging="360"/>
+      </w:pPr>
+    </w:lvl>
+    <w:lvl w:ilvl="8" w:tentative="1">
+      <w:start w:val="1"/>
+      <w:numFmt w:val="decimal"/>
+      <w:lvlText w:val="%9."/>
+      <w:lvlJc w:val="left"/>
+      <w:pPr>
+        <w:tabs>
+          <w:tab w:val="num" w:pos="6480"/>
+        </w:tabs>
+        <w:ind w:left="6480" w:hanging="360"/>
+      </w:pPr>
+    </w:lvl>
+  </w:abstractNum>
+  <w:abstractNum w:abstractNumId="1" w15:restartNumberingAfterBreak="0">
     <w:nsid w:val="54E47DDD"/>
     <w:multiLevelType w:val="multilevel"/>
     <w:tmpl w:val="9D20708E"/>
@@ -1483,7 +2249,7 @@
       </w:pPr>
     </w:lvl>
   </w:abstractNum>
-  <w:abstractNum w:abstractNumId="1" w15:restartNumberingAfterBreak="0">
+  <w:abstractNum w:abstractNumId="2" w15:restartNumberingAfterBreak="0">
     <w:nsid w:val="68997645"/>
     <w:multiLevelType w:val="multilevel"/>
     <w:tmpl w:val="021A1E26"/>
@@ -1600,7 +2366,7 @@
       </w:pPr>
     </w:lvl>
   </w:abstractNum>
-  <w:abstractNum w:abstractNumId="2" w15:restartNumberingAfterBreak="0">
+  <w:abstractNum w:abstractNumId="3" w15:restartNumberingAfterBreak="0">
     <w:nsid w:val="75A91B6D"/>
     <w:multiLevelType w:val="multilevel"/>
     <w:tmpl w:val="AAAE80BC"/>
@@ -1750,13 +2516,16 @@
     </w:lvl>
   </w:abstractNum>
   <w:num w:numId="1" w16cid:durableId="690960333">
-    <w:abstractNumId w:val="0"/>
+    <w:abstractNumId w:val="1"/>
   </w:num>
   <w:num w:numId="2" w16cid:durableId="2088453253">
-    <w:abstractNumId w:val="1"/>
+    <w:abstractNumId w:val="2"/>
   </w:num>
   <w:num w:numId="3" w16cid:durableId="85928333">
-    <w:abstractNumId w:val="2"/>
+    <w:abstractNumId w:val="3"/>
+  </w:num>
+  <w:num w:numId="4" w16cid:durableId="1209418869">
+    <w:abstractNumId w:val="0"/>
   </w:num>
 </w:numbering>
 </file>

</xml_diff>

<commit_message>
NLP and Backend Logic Completion
</commit_message>
<xml_diff>
--- a/docs/Documentation of Work.docx
+++ b/docs/Documentation of Work.docx
@@ -1,6 +1,6 @@
 
 <file path=word/document.xml><?xml version="1.0" encoding="utf-8"?>
-<w:document xmlns:wpc="http://schemas.microsoft.com/office/word/2010/wordprocessingCanvas" xmlns:cx="http://schemas.microsoft.com/office/drawing/2014/chartex" xmlns:cx1="http://schemas.microsoft.com/office/drawing/2015/9/8/chartex" xmlns:cx2="http://schemas.microsoft.com/office/drawing/2015/10/21/chartex" xmlns:cx3="http://schemas.microsoft.com/office/drawing/2016/5/9/chartex" xmlns:cx4="http://schemas.microsoft.com/office/drawing/2016/5/10/chartex" xmlns:cx5="http://schemas.microsoft.com/office/drawing/2016/5/11/chartex" xmlns:cx6="http://schemas.microsoft.com/office/drawing/2016/5/12/chartex" xmlns:cx7="http://schemas.microsoft.com/office/drawing/2016/5/13/chartex" xmlns:cx8="http://schemas.microsoft.com/office/drawing/2016/5/14/chartex" xmlns:mc="http://schemas.openxmlformats.org/markup-compatibility/2006" xmlns:aink="http://schemas.microsoft.com/office/drawing/2016/ink" xmlns:am3d="http://schemas.microsoft.com/office/drawing/2017/model3d" xmlns:o="urn:schemas-microsoft-com:office:office" xmlns:oel="http://schemas.microsoft.com/office/2019/extlst" xmlns:r="http://schemas.openxmlformats.org/officeDocument/2006/relationships" xmlns:m="http://schemas.openxmlformats.org/officeDocument/2006/math" xmlns:v="urn:schemas-microsoft-com:vml" xmlns:wp14="http://schemas.microsoft.com/office/word/2010/wordprocessingDrawing" xmlns:wp="http://schemas.openxmlformats.org/drawingml/2006/wordprocessingDrawing" xmlns:w10="urn:schemas-microsoft-com:office:word" xmlns:w="http://schemas.openxmlformats.org/wordprocessingml/2006/main" xmlns:w14="http://schemas.microsoft.com/office/word/2010/wordml" xmlns:w15="http://schemas.microsoft.com/office/word/2012/wordml" xmlns:w16cex="http://schemas.microsoft.com/office/word/2018/wordml/cex" xmlns:w16cid="http://schemas.microsoft.com/office/word/2016/wordml/cid" xmlns:w16="http://schemas.microsoft.com/office/word/2018/wordml" xmlns:w16sdtdh="http://schemas.microsoft.com/office/word/2020/wordml/sdtdatahash" xmlns:w16se="http://schemas.microsoft.com/office/word/2015/wordml/symex" xmlns:wpg="http://schemas.microsoft.com/office/word/2010/wordprocessingGroup" xmlns:wpi="http://schemas.microsoft.com/office/word/2010/wordprocessingInk" xmlns:wne="http://schemas.microsoft.com/office/word/2006/wordml" xmlns:wps="http://schemas.microsoft.com/office/word/2010/wordprocessingShape" mc:Ignorable="w14 w15 w16se w16cid w16 w16cex w16sdtdh wp14">
+<w:document xmlns:wpc="http://schemas.microsoft.com/office/word/2010/wordprocessingCanvas" xmlns:cx="http://schemas.microsoft.com/office/drawing/2014/chartex" xmlns:cx1="http://schemas.microsoft.com/office/drawing/2015/9/8/chartex" xmlns:cx2="http://schemas.microsoft.com/office/drawing/2015/10/21/chartex" xmlns:cx3="http://schemas.microsoft.com/office/drawing/2016/5/9/chartex" xmlns:cx4="http://schemas.microsoft.com/office/drawing/2016/5/10/chartex" xmlns:cx5="http://schemas.microsoft.com/office/drawing/2016/5/11/chartex" xmlns:cx6="http://schemas.microsoft.com/office/drawing/2016/5/12/chartex" xmlns:cx7="http://schemas.microsoft.com/office/drawing/2016/5/13/chartex" xmlns:cx8="http://schemas.microsoft.com/office/drawing/2016/5/14/chartex" xmlns:mc="http://schemas.openxmlformats.org/markup-compatibility/2006" xmlns:aink="http://schemas.microsoft.com/office/drawing/2016/ink" xmlns:am3d="http://schemas.microsoft.com/office/drawing/2017/model3d" xmlns:o="urn:schemas-microsoft-com:office:office" xmlns:oel="http://schemas.microsoft.com/office/2019/extlst" xmlns:r="http://schemas.openxmlformats.org/officeDocument/2006/relationships" xmlns:m="http://schemas.openxmlformats.org/officeDocument/2006/math" xmlns:v="urn:schemas-microsoft-com:vml" xmlns:wp14="http://schemas.microsoft.com/office/word/2010/wordprocessingDrawing" xmlns:wp="http://schemas.openxmlformats.org/drawingml/2006/wordprocessingDrawing" xmlns:w10="urn:schemas-microsoft-com:office:word" xmlns:w="http://schemas.openxmlformats.org/wordprocessingml/2006/main" xmlns:w14="http://schemas.microsoft.com/office/word/2010/wordml" xmlns:w15="http://schemas.microsoft.com/office/word/2012/wordml" xmlns:w16cex="http://schemas.microsoft.com/office/word/2018/wordml/cex" xmlns:w16cid="http://schemas.microsoft.com/office/word/2016/wordml/cid" xmlns:w16="http://schemas.microsoft.com/office/word/2018/wordml" xmlns:w16du="http://schemas.microsoft.com/office/word/2023/wordml/word16du" xmlns:w16sdtdh="http://schemas.microsoft.com/office/word/2020/wordml/sdtdatahash" xmlns:w16se="http://schemas.microsoft.com/office/word/2015/wordml/symex" xmlns:wpg="http://schemas.microsoft.com/office/word/2010/wordprocessingGroup" xmlns:wpi="http://schemas.microsoft.com/office/word/2010/wordprocessingInk" xmlns:wne="http://schemas.microsoft.com/office/word/2006/wordml" xmlns:wps="http://schemas.microsoft.com/office/word/2010/wordprocessingShape" mc:Ignorable="w14 w15 w16se w16cid w16 w16cex w16sdtdh w16du wp14">
   <w:body>
     <w:p>
       <w:pPr>
@@ -1996,6 +1996,723 @@
           <w14:ligatures w14:val="none"/>
         </w:rPr>
         <w:t> to track input and output during request handling.</w:t>
+      </w:r>
+    </w:p>
+    <w:p>
+      <w:pPr>
+        <w:spacing w:before="100" w:beforeAutospacing="1" w:after="100" w:afterAutospacing="1"/>
+        <w:outlineLvl w:val="3"/>
+        <w:rPr>
+          <w:rFonts w:ascii="Times New Roman" w:eastAsia="Times New Roman" w:hAnsi="Times New Roman" w:cs="Times New Roman"/>
+          <w:b/>
+          <w:bCs/>
+          <w:color w:val="000000"/>
+          <w:kern w:val="0"/>
+          <w14:ligatures w14:val="none"/>
+        </w:rPr>
+      </w:pPr>
+      <w:r>
+        <w:rPr>
+          <w:rFonts w:ascii="Times New Roman" w:eastAsia="Times New Roman" w:hAnsi="Times New Roman" w:cs="Times New Roman"/>
+          <w:b/>
+          <w:bCs/>
+          <w:color w:val="000000"/>
+          <w:kern w:val="0"/>
+          <w14:ligatures w14:val="none"/>
+        </w:rPr>
+        <w:t>Week3</w:t>
+      </w:r>
+    </w:p>
+    <w:p>
+      <w:pPr>
+        <w:spacing w:before="100" w:beforeAutospacing="1" w:after="100" w:afterAutospacing="1"/>
+        <w:outlineLvl w:val="3"/>
+        <w:rPr>
+          <w:rFonts w:ascii="Times New Roman" w:eastAsia="Times New Roman" w:hAnsi="Times New Roman" w:cs="Times New Roman"/>
+          <w:b/>
+          <w:bCs/>
+          <w:color w:val="000000"/>
+          <w:kern w:val="0"/>
+          <w14:ligatures w14:val="none"/>
+        </w:rPr>
+      </w:pPr>
+      <w:r>
+        <w:rPr>
+          <w:rFonts w:ascii="Times New Roman" w:eastAsia="Times New Roman" w:hAnsi="Times New Roman" w:cs="Times New Roman"/>
+          <w:b/>
+          <w:bCs/>
+          <w:color w:val="000000"/>
+          <w:kern w:val="0"/>
+          <w14:ligatures w14:val="none"/>
+        </w:rPr>
+        <w:t>Tasks Completed:</w:t>
+      </w:r>
+    </w:p>
+    <w:p>
+      <w:pPr>
+        <w:spacing w:before="100" w:beforeAutospacing="1" w:after="100" w:afterAutospacing="1"/>
+        <w:rPr>
+          <w:rFonts w:ascii="Times New Roman" w:eastAsia="Times New Roman" w:hAnsi="Times New Roman" w:cs="Times New Roman"/>
+          <w:color w:val="000000"/>
+          <w:kern w:val="0"/>
+          <w14:ligatures w14:val="none"/>
+        </w:rPr>
+      </w:pPr>
+      <w:r>
+        <w:rPr>
+          <w:rFonts w:ascii="Times New Roman" w:eastAsia="Times New Roman" w:hAnsi="Times New Roman" w:cs="Times New Roman"/>
+          <w:b/>
+          <w:bCs/>
+          <w:color w:val="000000"/>
+          <w:kern w:val="0"/>
+          <w14:ligatures w14:val="none"/>
+        </w:rPr>
+        <w:t>1. Environment and Dependency Setup:</w:t>
+      </w:r>
+    </w:p>
+    <w:p>
+      <w:pPr>
+        <w:numPr>
+          <w:ilvl w:val="0"/>
+          <w:numId w:val="5"/>
+        </w:numPr>
+        <w:spacing w:before="100" w:beforeAutospacing="1" w:after="100" w:afterAutospacing="1"/>
+        <w:rPr>
+          <w:rFonts w:ascii="Times New Roman" w:eastAsia="Times New Roman" w:hAnsi="Times New Roman" w:cs="Times New Roman"/>
+          <w:color w:val="000000"/>
+          <w:kern w:val="0"/>
+          <w14:ligatures w14:val="none"/>
+        </w:rPr>
+      </w:pPr>
+      <w:r>
+        <w:rPr>
+          <w:rFonts w:ascii="Times New Roman" w:eastAsia="Times New Roman" w:hAnsi="Times New Roman" w:cs="Times New Roman"/>
+          <w:color w:val="000000"/>
+          <w:kern w:val="0"/>
+          <w14:ligatures w14:val="none"/>
+        </w:rPr>
+        <w:t>Ensured the virtual environment was activated and installed the necessary libraries including </w:t>
+      </w:r>
+      <w:r>
+        <w:rPr>
+          <w:rFonts w:ascii="Courier New" w:eastAsia="Times New Roman" w:hAnsi="Courier New" w:cs="Courier New"/>
+          <w:color w:val="000000"/>
+          <w:kern w:val="0"/>
+          <w:sz w:val="20"/>
+          <w:szCs w:val="20"/>
+          <w14:ligatures w14:val="none"/>
+        </w:rPr>
+        <w:t>transformers</w:t>
+      </w:r>
+      <w:r>
+        <w:rPr>
+          <w:rFonts w:ascii="Times New Roman" w:eastAsia="Times New Roman" w:hAnsi="Times New Roman" w:cs="Times New Roman"/>
+          <w:color w:val="000000"/>
+          <w:kern w:val="0"/>
+          <w14:ligatures w14:val="none"/>
+        </w:rPr>
+        <w:t>, </w:t>
+      </w:r>
+      <w:proofErr w:type="spellStart"/>
+      <w:r>
+        <w:rPr>
+          <w:rFonts w:ascii="Courier New" w:eastAsia="Times New Roman" w:hAnsi="Courier New" w:cs="Courier New"/>
+          <w:color w:val="000000"/>
+          <w:kern w:val="0"/>
+          <w:sz w:val="20"/>
+          <w:szCs w:val="20"/>
+          <w14:ligatures w14:val="none"/>
+        </w:rPr>
+        <w:t>huggingface_hub</w:t>
+      </w:r>
+      <w:proofErr w:type="spellEnd"/>
+      <w:r>
+        <w:rPr>
+          <w:rFonts w:ascii="Times New Roman" w:eastAsia="Times New Roman" w:hAnsi="Times New Roman" w:cs="Times New Roman"/>
+          <w:color w:val="000000"/>
+          <w:kern w:val="0"/>
+          <w14:ligatures w14:val="none"/>
+        </w:rPr>
+        <w:t>, and </w:t>
+      </w:r>
+      <w:r>
+        <w:rPr>
+          <w:rFonts w:ascii="Courier New" w:eastAsia="Times New Roman" w:hAnsi="Courier New" w:cs="Courier New"/>
+          <w:color w:val="000000"/>
+          <w:kern w:val="0"/>
+          <w:sz w:val="20"/>
+          <w:szCs w:val="20"/>
+          <w14:ligatures w14:val="none"/>
+        </w:rPr>
+        <w:t>torch</w:t>
+      </w:r>
+      <w:r>
+        <w:rPr>
+          <w:rFonts w:ascii="Times New Roman" w:eastAsia="Times New Roman" w:hAnsi="Times New Roman" w:cs="Times New Roman"/>
+          <w:color w:val="000000"/>
+          <w:kern w:val="0"/>
+          <w14:ligatures w14:val="none"/>
+        </w:rPr>
+        <w:t>.</w:t>
+      </w:r>
+    </w:p>
+    <w:p>
+      <w:pPr>
+        <w:numPr>
+          <w:ilvl w:val="0"/>
+          <w:numId w:val="5"/>
+        </w:numPr>
+        <w:spacing w:before="100" w:beforeAutospacing="1" w:after="100" w:afterAutospacing="1"/>
+        <w:rPr>
+          <w:rFonts w:ascii="Times New Roman" w:eastAsia="Times New Roman" w:hAnsi="Times New Roman" w:cs="Times New Roman"/>
+          <w:color w:val="000000"/>
+          <w:kern w:val="0"/>
+          <w14:ligatures w14:val="none"/>
+        </w:rPr>
+      </w:pPr>
+      <w:r>
+        <w:rPr>
+          <w:rFonts w:ascii="Times New Roman" w:eastAsia="Times New Roman" w:hAnsi="Times New Roman" w:cs="Times New Roman"/>
+          <w:color w:val="000000"/>
+          <w:kern w:val="0"/>
+          <w14:ligatures w14:val="none"/>
+        </w:rPr>
+        <w:t>Addressed missing CLI commands and ensured proper installation and setup of the Hugging Face CLI tools.</w:t>
+      </w:r>
+    </w:p>
+    <w:p>
+      <w:pPr>
+        <w:spacing w:before="100" w:beforeAutospacing="1" w:after="100" w:afterAutospacing="1"/>
+        <w:rPr>
+          <w:rFonts w:ascii="Times New Roman" w:eastAsia="Times New Roman" w:hAnsi="Times New Roman" w:cs="Times New Roman"/>
+          <w:color w:val="000000"/>
+          <w:kern w:val="0"/>
+          <w14:ligatures w14:val="none"/>
+        </w:rPr>
+      </w:pPr>
+      <w:r>
+        <w:rPr>
+          <w:rFonts w:ascii="Times New Roman" w:eastAsia="Times New Roman" w:hAnsi="Times New Roman" w:cs="Times New Roman"/>
+          <w:b/>
+          <w:bCs/>
+          <w:color w:val="000000"/>
+          <w:kern w:val="0"/>
+          <w14:ligatures w14:val="none"/>
+        </w:rPr>
+        <w:lastRenderedPageBreak/>
+        <w:t>2. Flask Application Configuration:</w:t>
+      </w:r>
+    </w:p>
+    <w:p>
+      <w:pPr>
+        <w:numPr>
+          <w:ilvl w:val="0"/>
+          <w:numId w:val="6"/>
+        </w:numPr>
+        <w:spacing w:before="100" w:beforeAutospacing="1" w:after="100" w:afterAutospacing="1"/>
+        <w:rPr>
+          <w:rFonts w:ascii="Times New Roman" w:eastAsia="Times New Roman" w:hAnsi="Times New Roman" w:cs="Times New Roman"/>
+          <w:color w:val="000000"/>
+          <w:kern w:val="0"/>
+          <w14:ligatures w14:val="none"/>
+        </w:rPr>
+      </w:pPr>
+      <w:r>
+        <w:rPr>
+          <w:rFonts w:ascii="Times New Roman" w:eastAsia="Times New Roman" w:hAnsi="Times New Roman" w:cs="Times New Roman"/>
+          <w:color w:val="000000"/>
+          <w:kern w:val="0"/>
+          <w14:ligatures w14:val="none"/>
+        </w:rPr>
+        <w:t>Verified and updated the </w:t>
+      </w:r>
+      <w:r>
+        <w:rPr>
+          <w:rFonts w:ascii="Courier New" w:eastAsia="Times New Roman" w:hAnsi="Courier New" w:cs="Courier New"/>
+          <w:color w:val="000000"/>
+          <w:kern w:val="0"/>
+          <w:sz w:val="20"/>
+          <w:szCs w:val="20"/>
+          <w14:ligatures w14:val="none"/>
+        </w:rPr>
+        <w:t>__init__.py</w:t>
+      </w:r>
+      <w:r>
+        <w:rPr>
+          <w:rFonts w:ascii="Times New Roman" w:eastAsia="Times New Roman" w:hAnsi="Times New Roman" w:cs="Times New Roman"/>
+          <w:color w:val="000000"/>
+          <w:kern w:val="0"/>
+          <w14:ligatures w14:val="none"/>
+        </w:rPr>
+        <w:t> to ensure the Flask app and CORS were initialized correctly.</w:t>
+      </w:r>
+    </w:p>
+    <w:p>
+      <w:pPr>
+        <w:numPr>
+          <w:ilvl w:val="0"/>
+          <w:numId w:val="6"/>
+        </w:numPr>
+        <w:spacing w:before="100" w:beforeAutospacing="1" w:after="100" w:afterAutospacing="1"/>
+        <w:rPr>
+          <w:rFonts w:ascii="Times New Roman" w:eastAsia="Times New Roman" w:hAnsi="Times New Roman" w:cs="Times New Roman"/>
+          <w:color w:val="000000"/>
+          <w:kern w:val="0"/>
+          <w14:ligatures w14:val="none"/>
+        </w:rPr>
+      </w:pPr>
+      <w:r>
+        <w:rPr>
+          <w:rFonts w:ascii="Times New Roman" w:eastAsia="Times New Roman" w:hAnsi="Times New Roman" w:cs="Times New Roman"/>
+          <w:color w:val="000000"/>
+          <w:kern w:val="0"/>
+          <w14:ligatures w14:val="none"/>
+        </w:rPr>
+        <w:t>Updated </w:t>
+      </w:r>
+      <w:r>
+        <w:rPr>
+          <w:rFonts w:ascii="Courier New" w:eastAsia="Times New Roman" w:hAnsi="Courier New" w:cs="Courier New"/>
+          <w:color w:val="000000"/>
+          <w:kern w:val="0"/>
+          <w:sz w:val="20"/>
+          <w:szCs w:val="20"/>
+          <w14:ligatures w14:val="none"/>
+        </w:rPr>
+        <w:t>routes.py</w:t>
+      </w:r>
+      <w:r>
+        <w:rPr>
+          <w:rFonts w:ascii="Times New Roman" w:eastAsia="Times New Roman" w:hAnsi="Times New Roman" w:cs="Times New Roman"/>
+          <w:color w:val="000000"/>
+          <w:kern w:val="0"/>
+          <w14:ligatures w14:val="none"/>
+        </w:rPr>
+        <w:t> to define the </w:t>
+      </w:r>
+      <w:r>
+        <w:rPr>
+          <w:rFonts w:ascii="Courier New" w:eastAsia="Times New Roman" w:hAnsi="Courier New" w:cs="Courier New"/>
+          <w:color w:val="000000"/>
+          <w:kern w:val="0"/>
+          <w:sz w:val="20"/>
+          <w:szCs w:val="20"/>
+          <w14:ligatures w14:val="none"/>
+        </w:rPr>
+        <w:t>/</w:t>
+      </w:r>
+      <w:proofErr w:type="spellStart"/>
+      <w:r>
+        <w:rPr>
+          <w:rFonts w:ascii="Courier New" w:eastAsia="Times New Roman" w:hAnsi="Courier New" w:cs="Courier New"/>
+          <w:color w:val="000000"/>
+          <w:kern w:val="0"/>
+          <w:sz w:val="20"/>
+          <w:szCs w:val="20"/>
+          <w14:ligatures w14:val="none"/>
+        </w:rPr>
+        <w:t>api</w:t>
+      </w:r>
+      <w:proofErr w:type="spellEnd"/>
+      <w:r>
+        <w:rPr>
+          <w:rFonts w:ascii="Courier New" w:eastAsia="Times New Roman" w:hAnsi="Courier New" w:cs="Courier New"/>
+          <w:color w:val="000000"/>
+          <w:kern w:val="0"/>
+          <w:sz w:val="20"/>
+          <w:szCs w:val="20"/>
+          <w14:ligatures w14:val="none"/>
+        </w:rPr>
+        <w:t>/generate</w:t>
+      </w:r>
+      <w:r>
+        <w:rPr>
+          <w:rFonts w:ascii="Times New Roman" w:eastAsia="Times New Roman" w:hAnsi="Times New Roman" w:cs="Times New Roman"/>
+          <w:color w:val="000000"/>
+          <w:kern w:val="0"/>
+          <w14:ligatures w14:val="none"/>
+        </w:rPr>
+        <w:t> endpoint for text generation using the Hugging Face GPT-2 model.</w:t>
+      </w:r>
+    </w:p>
+    <w:p>
+      <w:pPr>
+        <w:numPr>
+          <w:ilvl w:val="0"/>
+          <w:numId w:val="6"/>
+        </w:numPr>
+        <w:spacing w:before="100" w:beforeAutospacing="1" w:after="100" w:afterAutospacing="1"/>
+        <w:rPr>
+          <w:rFonts w:ascii="Times New Roman" w:eastAsia="Times New Roman" w:hAnsi="Times New Roman" w:cs="Times New Roman"/>
+          <w:color w:val="000000"/>
+          <w:kern w:val="0"/>
+          <w14:ligatures w14:val="none"/>
+        </w:rPr>
+      </w:pPr>
+      <w:r>
+        <w:rPr>
+          <w:rFonts w:ascii="Times New Roman" w:eastAsia="Times New Roman" w:hAnsi="Times New Roman" w:cs="Times New Roman"/>
+          <w:color w:val="000000"/>
+          <w:kern w:val="0"/>
+          <w14:ligatures w14:val="none"/>
+        </w:rPr>
+        <w:t>Created and verified </w:t>
+      </w:r>
+      <w:r>
+        <w:rPr>
+          <w:rFonts w:ascii="Courier New" w:eastAsia="Times New Roman" w:hAnsi="Courier New" w:cs="Courier New"/>
+          <w:color w:val="000000"/>
+          <w:kern w:val="0"/>
+          <w:sz w:val="20"/>
+          <w:szCs w:val="20"/>
+          <w14:ligatures w14:val="none"/>
+        </w:rPr>
+        <w:t>run.py</w:t>
+      </w:r>
+      <w:r>
+        <w:rPr>
+          <w:rFonts w:ascii="Times New Roman" w:eastAsia="Times New Roman" w:hAnsi="Times New Roman" w:cs="Times New Roman"/>
+          <w:color w:val="000000"/>
+          <w:kern w:val="0"/>
+          <w14:ligatures w14:val="none"/>
+        </w:rPr>
+        <w:t> to ensure the Flask app runs on port 5001 to avoid port conflicts.</w:t>
+      </w:r>
+    </w:p>
+    <w:p>
+      <w:pPr>
+        <w:spacing w:before="100" w:beforeAutospacing="1" w:after="100" w:afterAutospacing="1"/>
+        <w:rPr>
+          <w:rFonts w:ascii="Times New Roman" w:eastAsia="Times New Roman" w:hAnsi="Times New Roman" w:cs="Times New Roman"/>
+          <w:color w:val="000000"/>
+          <w:kern w:val="0"/>
+          <w14:ligatures w14:val="none"/>
+        </w:rPr>
+      </w:pPr>
+      <w:r>
+        <w:rPr>
+          <w:rFonts w:ascii="Times New Roman" w:eastAsia="Times New Roman" w:hAnsi="Times New Roman" w:cs="Times New Roman"/>
+          <w:b/>
+          <w:bCs/>
+          <w:color w:val="000000"/>
+          <w:kern w:val="0"/>
+          <w14:ligatures w14:val="none"/>
+        </w:rPr>
+        <w:t>3. Debugging and Testing:</w:t>
+      </w:r>
+    </w:p>
+    <w:p>
+      <w:pPr>
+        <w:numPr>
+          <w:ilvl w:val="0"/>
+          <w:numId w:val="7"/>
+        </w:numPr>
+        <w:spacing w:before="100" w:beforeAutospacing="1" w:after="100" w:afterAutospacing="1"/>
+        <w:rPr>
+          <w:rFonts w:ascii="Times New Roman" w:eastAsia="Times New Roman" w:hAnsi="Times New Roman" w:cs="Times New Roman"/>
+          <w:color w:val="000000"/>
+          <w:kern w:val="0"/>
+          <w14:ligatures w14:val="none"/>
+        </w:rPr>
+      </w:pPr>
+      <w:r>
+        <w:rPr>
+          <w:rFonts w:ascii="Times New Roman" w:eastAsia="Times New Roman" w:hAnsi="Times New Roman" w:cs="Times New Roman"/>
+          <w:color w:val="000000"/>
+          <w:kern w:val="0"/>
+          <w14:ligatures w14:val="none"/>
+        </w:rPr>
+        <w:t>Addressed and resolved the "Address already in use" error by changing the Flask server port.</w:t>
+      </w:r>
+    </w:p>
+    <w:p>
+      <w:pPr>
+        <w:numPr>
+          <w:ilvl w:val="0"/>
+          <w:numId w:val="7"/>
+        </w:numPr>
+        <w:spacing w:before="100" w:beforeAutospacing="1" w:after="100" w:afterAutospacing="1"/>
+        <w:rPr>
+          <w:rFonts w:ascii="Times New Roman" w:eastAsia="Times New Roman" w:hAnsi="Times New Roman" w:cs="Times New Roman"/>
+          <w:color w:val="000000"/>
+          <w:kern w:val="0"/>
+          <w14:ligatures w14:val="none"/>
+        </w:rPr>
+      </w:pPr>
+      <w:r>
+        <w:rPr>
+          <w:rFonts w:ascii="Times New Roman" w:eastAsia="Times New Roman" w:hAnsi="Times New Roman" w:cs="Times New Roman"/>
+          <w:color w:val="000000"/>
+          <w:kern w:val="0"/>
+          <w14:ligatures w14:val="none"/>
+        </w:rPr>
+        <w:t>Successfully tested the Flask endpoint using </w:t>
+      </w:r>
+      <w:r>
+        <w:rPr>
+          <w:rFonts w:ascii="Courier New" w:eastAsia="Times New Roman" w:hAnsi="Courier New" w:cs="Courier New"/>
+          <w:color w:val="000000"/>
+          <w:kern w:val="0"/>
+          <w:sz w:val="20"/>
+          <w:szCs w:val="20"/>
+          <w14:ligatures w14:val="none"/>
+        </w:rPr>
+        <w:t>curl</w:t>
+      </w:r>
+      <w:r>
+        <w:rPr>
+          <w:rFonts w:ascii="Times New Roman" w:eastAsia="Times New Roman" w:hAnsi="Times New Roman" w:cs="Times New Roman"/>
+          <w:color w:val="000000"/>
+          <w:kern w:val="0"/>
+          <w14:ligatures w14:val="none"/>
+        </w:rPr>
+        <w:t> to ensure it returns the expected JSON responses.</w:t>
+      </w:r>
+    </w:p>
+    <w:p>
+      <w:pPr>
+        <w:spacing w:before="100" w:beforeAutospacing="1" w:after="100" w:afterAutospacing="1"/>
+        <w:rPr>
+          <w:rFonts w:ascii="Times New Roman" w:eastAsia="Times New Roman" w:hAnsi="Times New Roman" w:cs="Times New Roman"/>
+          <w:color w:val="000000"/>
+          <w:kern w:val="0"/>
+          <w14:ligatures w14:val="none"/>
+        </w:rPr>
+      </w:pPr>
+      <w:r>
+        <w:rPr>
+          <w:rFonts w:ascii="Times New Roman" w:eastAsia="Times New Roman" w:hAnsi="Times New Roman" w:cs="Times New Roman"/>
+          <w:b/>
+          <w:bCs/>
+          <w:color w:val="000000"/>
+          <w:kern w:val="0"/>
+          <w14:ligatures w14:val="none"/>
+        </w:rPr>
+        <w:t>4. Integration with Hugging Face:</w:t>
+      </w:r>
+    </w:p>
+    <w:p>
+      <w:pPr>
+        <w:numPr>
+          <w:ilvl w:val="0"/>
+          <w:numId w:val="8"/>
+        </w:numPr>
+        <w:spacing w:before="100" w:beforeAutospacing="1" w:after="100" w:afterAutospacing="1"/>
+        <w:rPr>
+          <w:rFonts w:ascii="Times New Roman" w:eastAsia="Times New Roman" w:hAnsi="Times New Roman" w:cs="Times New Roman"/>
+          <w:color w:val="000000"/>
+          <w:kern w:val="0"/>
+          <w14:ligatures w14:val="none"/>
+        </w:rPr>
+      </w:pPr>
+      <w:r>
+        <w:rPr>
+          <w:rFonts w:ascii="Times New Roman" w:eastAsia="Times New Roman" w:hAnsi="Times New Roman" w:cs="Times New Roman"/>
+          <w:color w:val="000000"/>
+          <w:kern w:val="0"/>
+          <w14:ligatures w14:val="none"/>
+        </w:rPr>
+        <w:t>Configured </w:t>
+      </w:r>
+      <w:r>
+        <w:rPr>
+          <w:rFonts w:ascii="Courier New" w:eastAsia="Times New Roman" w:hAnsi="Courier New" w:cs="Courier New"/>
+          <w:color w:val="000000"/>
+          <w:kern w:val="0"/>
+          <w:sz w:val="20"/>
+          <w:szCs w:val="20"/>
+          <w14:ligatures w14:val="none"/>
+        </w:rPr>
+        <w:t>nlp.py</w:t>
+      </w:r>
+      <w:r>
+        <w:rPr>
+          <w:rFonts w:ascii="Times New Roman" w:eastAsia="Times New Roman" w:hAnsi="Times New Roman" w:cs="Times New Roman"/>
+          <w:color w:val="000000"/>
+          <w:kern w:val="0"/>
+          <w14:ligatures w14:val="none"/>
+        </w:rPr>
+        <w:t> to authenticate with Hugging Face and initialize the GPT-2 model for text generation.</w:t>
+      </w:r>
+    </w:p>
+    <w:p>
+      <w:pPr>
+        <w:numPr>
+          <w:ilvl w:val="0"/>
+          <w:numId w:val="8"/>
+        </w:numPr>
+        <w:spacing w:before="100" w:beforeAutospacing="1" w:after="100" w:afterAutospacing="1"/>
+        <w:rPr>
+          <w:rFonts w:ascii="Times New Roman" w:eastAsia="Times New Roman" w:hAnsi="Times New Roman" w:cs="Times New Roman"/>
+          <w:color w:val="000000"/>
+          <w:kern w:val="0"/>
+          <w14:ligatures w14:val="none"/>
+        </w:rPr>
+      </w:pPr>
+      <w:r>
+        <w:rPr>
+          <w:rFonts w:ascii="Times New Roman" w:eastAsia="Times New Roman" w:hAnsi="Times New Roman" w:cs="Times New Roman"/>
+          <w:color w:val="000000"/>
+          <w:kern w:val="0"/>
+          <w14:ligatures w14:val="none"/>
+        </w:rPr>
+        <w:t>Verified that the Hugging Face model works correctly and returns appropriate responses.</w:t>
+      </w:r>
+    </w:p>
+    <w:p>
+      <w:pPr>
+        <w:spacing w:before="100" w:beforeAutospacing="1" w:after="100" w:afterAutospacing="1"/>
+        <w:rPr>
+          <w:rFonts w:ascii="Times New Roman" w:eastAsia="Times New Roman" w:hAnsi="Times New Roman" w:cs="Times New Roman"/>
+          <w:color w:val="000000"/>
+          <w:kern w:val="0"/>
+          <w14:ligatures w14:val="none"/>
+        </w:rPr>
+      </w:pPr>
+      <w:r>
+        <w:rPr>
+          <w:rFonts w:ascii="Times New Roman" w:eastAsia="Times New Roman" w:hAnsi="Times New Roman" w:cs="Times New Roman"/>
+          <w:b/>
+          <w:bCs/>
+          <w:color w:val="000000"/>
+          <w:kern w:val="0"/>
+          <w14:ligatures w14:val="none"/>
+        </w:rPr>
+        <w:t>5. Frontend-Backend Integration:</w:t>
+      </w:r>
+    </w:p>
+    <w:p>
+      <w:pPr>
+        <w:numPr>
+          <w:ilvl w:val="0"/>
+          <w:numId w:val="9"/>
+        </w:numPr>
+        <w:spacing w:before="100" w:beforeAutospacing="1" w:after="100" w:afterAutospacing="1"/>
+        <w:rPr>
+          <w:rFonts w:ascii="Times New Roman" w:eastAsia="Times New Roman" w:hAnsi="Times New Roman" w:cs="Times New Roman"/>
+          <w:color w:val="000000"/>
+          <w:kern w:val="0"/>
+          <w14:ligatures w14:val="none"/>
+        </w:rPr>
+      </w:pPr>
+      <w:r>
+        <w:rPr>
+          <w:rFonts w:ascii="Times New Roman" w:eastAsia="Times New Roman" w:hAnsi="Times New Roman" w:cs="Times New Roman"/>
+          <w:color w:val="000000"/>
+          <w:kern w:val="0"/>
+          <w14:ligatures w14:val="none"/>
+        </w:rPr>
+        <w:t>Ensured the frontend correctly integrates with the Flask backend by updating the API service and testing the complete workflow from frontend input to backend processing and response.</w:t>
+      </w:r>
+    </w:p>
+    <w:p>
+      <w:pPr>
+        <w:spacing w:before="100" w:beforeAutospacing="1" w:after="100" w:afterAutospacing="1"/>
+        <w:rPr>
+          <w:rFonts w:ascii="Times New Roman" w:eastAsia="Times New Roman" w:hAnsi="Times New Roman" w:cs="Times New Roman"/>
+          <w:color w:val="000000"/>
+          <w:kern w:val="0"/>
+          <w14:ligatures w14:val="none"/>
+        </w:rPr>
+      </w:pPr>
+      <w:r>
+        <w:rPr>
+          <w:rFonts w:ascii="Times New Roman" w:eastAsia="Times New Roman" w:hAnsi="Times New Roman" w:cs="Times New Roman"/>
+          <w:b/>
+          <w:bCs/>
+          <w:color w:val="000000"/>
+          <w:kern w:val="0"/>
+          <w14:ligatures w14:val="none"/>
+        </w:rPr>
+        <w:t>6. Final Testing:</w:t>
+      </w:r>
+    </w:p>
+    <w:p>
+      <w:pPr>
+        <w:numPr>
+          <w:ilvl w:val="0"/>
+          <w:numId w:val="10"/>
+        </w:numPr>
+        <w:spacing w:before="100" w:beforeAutospacing="1" w:after="100" w:afterAutospacing="1"/>
+        <w:rPr>
+          <w:rFonts w:ascii="Times New Roman" w:eastAsia="Times New Roman" w:hAnsi="Times New Roman" w:cs="Times New Roman"/>
+          <w:color w:val="000000"/>
+          <w:kern w:val="0"/>
+          <w14:ligatures w14:val="none"/>
+        </w:rPr>
+      </w:pPr>
+      <w:r>
+        <w:rPr>
+          <w:rFonts w:ascii="Times New Roman" w:eastAsia="Times New Roman" w:hAnsi="Times New Roman" w:cs="Times New Roman"/>
+          <w:color w:val="000000"/>
+          <w:kern w:val="0"/>
+          <w14:ligatures w14:val="none"/>
+        </w:rPr>
+        <w:t>Conducted thorough testing of the Flask backend and the </w:t>
+      </w:r>
+      <w:r>
+        <w:rPr>
+          <w:rFonts w:ascii="Courier New" w:eastAsia="Times New Roman" w:hAnsi="Courier New" w:cs="Courier New"/>
+          <w:color w:val="000000"/>
+          <w:kern w:val="0"/>
+          <w:sz w:val="20"/>
+          <w:szCs w:val="20"/>
+          <w14:ligatures w14:val="none"/>
+        </w:rPr>
+        <w:t>/</w:t>
+      </w:r>
+      <w:proofErr w:type="spellStart"/>
+      <w:r>
+        <w:rPr>
+          <w:rFonts w:ascii="Courier New" w:eastAsia="Times New Roman" w:hAnsi="Courier New" w:cs="Courier New"/>
+          <w:color w:val="000000"/>
+          <w:kern w:val="0"/>
+          <w:sz w:val="20"/>
+          <w:szCs w:val="20"/>
+          <w14:ligatures w14:val="none"/>
+        </w:rPr>
+        <w:t>api</w:t>
+      </w:r>
+      <w:proofErr w:type="spellEnd"/>
+      <w:r>
+        <w:rPr>
+          <w:rFonts w:ascii="Courier New" w:eastAsia="Times New Roman" w:hAnsi="Courier New" w:cs="Courier New"/>
+          <w:color w:val="000000"/>
+          <w:kern w:val="0"/>
+          <w:sz w:val="20"/>
+          <w:szCs w:val="20"/>
+          <w14:ligatures w14:val="none"/>
+        </w:rPr>
+        <w:t>/generate</w:t>
+      </w:r>
+      <w:r>
+        <w:rPr>
+          <w:rFonts w:ascii="Times New Roman" w:eastAsia="Times New Roman" w:hAnsi="Times New Roman" w:cs="Times New Roman"/>
+          <w:color w:val="000000"/>
+          <w:kern w:val="0"/>
+          <w14:ligatures w14:val="none"/>
+        </w:rPr>
+        <w:t> endpoint using </w:t>
+      </w:r>
+      <w:r>
+        <w:rPr>
+          <w:rFonts w:ascii="Courier New" w:eastAsia="Times New Roman" w:hAnsi="Courier New" w:cs="Courier New"/>
+          <w:color w:val="000000"/>
+          <w:kern w:val="0"/>
+          <w:sz w:val="20"/>
+          <w:szCs w:val="20"/>
+          <w14:ligatures w14:val="none"/>
+        </w:rPr>
+        <w:t>curl</w:t>
+      </w:r>
+      <w:r>
+        <w:rPr>
+          <w:rFonts w:ascii="Times New Roman" w:eastAsia="Times New Roman" w:hAnsi="Times New Roman" w:cs="Times New Roman"/>
+          <w:color w:val="000000"/>
+          <w:kern w:val="0"/>
+          <w14:ligatures w14:val="none"/>
+        </w:rPr>
+        <w:t> to ensure functionality and correctness.</w:t>
       </w:r>
     </w:p>
     <w:p/>
@@ -2010,7 +2727,7 @@
 </file>
 
 <file path=word/numbering.xml><?xml version="1.0" encoding="utf-8"?>
-<w:numbering xmlns:wpc="http://schemas.microsoft.com/office/word/2010/wordprocessingCanvas" xmlns:cx="http://schemas.microsoft.com/office/drawing/2014/chartex" xmlns:cx1="http://schemas.microsoft.com/office/drawing/2015/9/8/chartex" xmlns:cx2="http://schemas.microsoft.com/office/drawing/2015/10/21/chartex" xmlns:cx3="http://schemas.microsoft.com/office/drawing/2016/5/9/chartex" xmlns:cx4="http://schemas.microsoft.com/office/drawing/2016/5/10/chartex" xmlns:cx5="http://schemas.microsoft.com/office/drawing/2016/5/11/chartex" xmlns:cx6="http://schemas.microsoft.com/office/drawing/2016/5/12/chartex" xmlns:cx7="http://schemas.microsoft.com/office/drawing/2016/5/13/chartex" xmlns:cx8="http://schemas.microsoft.com/office/drawing/2016/5/14/chartex" xmlns:mc="http://schemas.openxmlformats.org/markup-compatibility/2006" xmlns:aink="http://schemas.microsoft.com/office/drawing/2016/ink" xmlns:am3d="http://schemas.microsoft.com/office/drawing/2017/model3d" xmlns:o="urn:schemas-microsoft-com:office:office" xmlns:oel="http://schemas.microsoft.com/office/2019/extlst" xmlns:r="http://schemas.openxmlformats.org/officeDocument/2006/relationships" xmlns:m="http://schemas.openxmlformats.org/officeDocument/2006/math" xmlns:v="urn:schemas-microsoft-com:vml" xmlns:wp14="http://schemas.microsoft.com/office/word/2010/wordprocessingDrawing" xmlns:wp="http://schemas.openxmlformats.org/drawingml/2006/wordprocessingDrawing" xmlns:w10="urn:schemas-microsoft-com:office:word" xmlns:w="http://schemas.openxmlformats.org/wordprocessingml/2006/main" xmlns:w14="http://schemas.microsoft.com/office/word/2010/wordml" xmlns:w15="http://schemas.microsoft.com/office/word/2012/wordml" xmlns:w16cex="http://schemas.microsoft.com/office/word/2018/wordml/cex" xmlns:w16cid="http://schemas.microsoft.com/office/word/2016/wordml/cid" xmlns:w16="http://schemas.microsoft.com/office/word/2018/wordml" xmlns:w16sdtdh="http://schemas.microsoft.com/office/word/2020/wordml/sdtdatahash" xmlns:w16se="http://schemas.microsoft.com/office/word/2015/wordml/symex" xmlns:wpg="http://schemas.microsoft.com/office/word/2010/wordprocessingGroup" xmlns:wpi="http://schemas.microsoft.com/office/word/2010/wordprocessingInk" xmlns:wne="http://schemas.microsoft.com/office/word/2006/wordml" xmlns:wps="http://schemas.microsoft.com/office/word/2010/wordprocessingShape" mc:Ignorable="w14 w15 w16se w16cid w16 w16cex w16sdtdh wp14">
+<w:numbering xmlns:wpc="http://schemas.microsoft.com/office/word/2010/wordprocessingCanvas" xmlns:cx="http://schemas.microsoft.com/office/drawing/2014/chartex" xmlns:cx1="http://schemas.microsoft.com/office/drawing/2015/9/8/chartex" xmlns:cx2="http://schemas.microsoft.com/office/drawing/2015/10/21/chartex" xmlns:cx3="http://schemas.microsoft.com/office/drawing/2016/5/9/chartex" xmlns:cx4="http://schemas.microsoft.com/office/drawing/2016/5/10/chartex" xmlns:cx5="http://schemas.microsoft.com/office/drawing/2016/5/11/chartex" xmlns:cx6="http://schemas.microsoft.com/office/drawing/2016/5/12/chartex" xmlns:cx7="http://schemas.microsoft.com/office/drawing/2016/5/13/chartex" xmlns:cx8="http://schemas.microsoft.com/office/drawing/2016/5/14/chartex" xmlns:mc="http://schemas.openxmlformats.org/markup-compatibility/2006" xmlns:aink="http://schemas.microsoft.com/office/drawing/2016/ink" xmlns:am3d="http://schemas.microsoft.com/office/drawing/2017/model3d" xmlns:o="urn:schemas-microsoft-com:office:office" xmlns:oel="http://schemas.microsoft.com/office/2019/extlst" xmlns:r="http://schemas.openxmlformats.org/officeDocument/2006/relationships" xmlns:m="http://schemas.openxmlformats.org/officeDocument/2006/math" xmlns:v="urn:schemas-microsoft-com:vml" xmlns:wp14="http://schemas.microsoft.com/office/word/2010/wordprocessingDrawing" xmlns:wp="http://schemas.openxmlformats.org/drawingml/2006/wordprocessingDrawing" xmlns:w10="urn:schemas-microsoft-com:office:word" xmlns:w="http://schemas.openxmlformats.org/wordprocessingml/2006/main" xmlns:w14="http://schemas.microsoft.com/office/word/2010/wordml" xmlns:w15="http://schemas.microsoft.com/office/word/2012/wordml" xmlns:w16cex="http://schemas.microsoft.com/office/word/2018/wordml/cex" xmlns:w16cid="http://schemas.microsoft.com/office/word/2016/wordml/cid" xmlns:w16="http://schemas.microsoft.com/office/word/2018/wordml" xmlns:w16du="http://schemas.microsoft.com/office/word/2023/wordml/word16du" xmlns:w16sdtdh="http://schemas.microsoft.com/office/word/2020/wordml/sdtdatahash" xmlns:w16se="http://schemas.microsoft.com/office/word/2015/wordml/symex" xmlns:wpg="http://schemas.microsoft.com/office/word/2010/wordprocessingGroup" xmlns:wpi="http://schemas.microsoft.com/office/word/2010/wordprocessingInk" xmlns:wne="http://schemas.microsoft.com/office/word/2006/wordml" xmlns:wps="http://schemas.microsoft.com/office/word/2010/wordprocessingShape" mc:Ignorable="w14 w15 w16se w16cid w16 w16cex w16sdtdh w16du wp14">
   <w:abstractNum w:abstractNumId="0" w15:restartNumberingAfterBreak="0">
     <w:nsid w:val="159D5AD3"/>
     <w:multiLevelType w:val="multilevel"/>
@@ -2129,6 +2846,900 @@
     </w:lvl>
   </w:abstractNum>
   <w:abstractNum w:abstractNumId="1" w15:restartNumberingAfterBreak="0">
+    <w:nsid w:val="1A5B4443"/>
+    <w:multiLevelType w:val="multilevel"/>
+    <w:tmpl w:val="EC6EC6C0"/>
+    <w:lvl w:ilvl="0">
+      <w:start w:val="1"/>
+      <w:numFmt w:val="bullet"/>
+      <w:lvlText w:val=""/>
+      <w:lvlJc w:val="left"/>
+      <w:pPr>
+        <w:tabs>
+          <w:tab w:val="num" w:pos="720"/>
+        </w:tabs>
+        <w:ind w:left="720" w:hanging="360"/>
+      </w:pPr>
+      <w:rPr>
+        <w:rFonts w:ascii="Symbol" w:hAnsi="Symbol" w:hint="default"/>
+        <w:sz w:val="20"/>
+      </w:rPr>
+    </w:lvl>
+    <w:lvl w:ilvl="1" w:tentative="1">
+      <w:start w:val="1"/>
+      <w:numFmt w:val="bullet"/>
+      <w:lvlText w:val="o"/>
+      <w:lvlJc w:val="left"/>
+      <w:pPr>
+        <w:tabs>
+          <w:tab w:val="num" w:pos="1440"/>
+        </w:tabs>
+        <w:ind w:left="1440" w:hanging="360"/>
+      </w:pPr>
+      <w:rPr>
+        <w:rFonts w:ascii="Courier New" w:hAnsi="Courier New" w:hint="default"/>
+        <w:sz w:val="20"/>
+      </w:rPr>
+    </w:lvl>
+    <w:lvl w:ilvl="2" w:tentative="1">
+      <w:start w:val="1"/>
+      <w:numFmt w:val="bullet"/>
+      <w:lvlText w:val=""/>
+      <w:lvlJc w:val="left"/>
+      <w:pPr>
+        <w:tabs>
+          <w:tab w:val="num" w:pos="2160"/>
+        </w:tabs>
+        <w:ind w:left="2160" w:hanging="360"/>
+      </w:pPr>
+      <w:rPr>
+        <w:rFonts w:ascii="Wingdings" w:hAnsi="Wingdings" w:hint="default"/>
+        <w:sz w:val="20"/>
+      </w:rPr>
+    </w:lvl>
+    <w:lvl w:ilvl="3" w:tentative="1">
+      <w:start w:val="1"/>
+      <w:numFmt w:val="bullet"/>
+      <w:lvlText w:val=""/>
+      <w:lvlJc w:val="left"/>
+      <w:pPr>
+        <w:tabs>
+          <w:tab w:val="num" w:pos="2880"/>
+        </w:tabs>
+        <w:ind w:left="2880" w:hanging="360"/>
+      </w:pPr>
+      <w:rPr>
+        <w:rFonts w:ascii="Wingdings" w:hAnsi="Wingdings" w:hint="default"/>
+        <w:sz w:val="20"/>
+      </w:rPr>
+    </w:lvl>
+    <w:lvl w:ilvl="4" w:tentative="1">
+      <w:start w:val="1"/>
+      <w:numFmt w:val="bullet"/>
+      <w:lvlText w:val=""/>
+      <w:lvlJc w:val="left"/>
+      <w:pPr>
+        <w:tabs>
+          <w:tab w:val="num" w:pos="3600"/>
+        </w:tabs>
+        <w:ind w:left="3600" w:hanging="360"/>
+      </w:pPr>
+      <w:rPr>
+        <w:rFonts w:ascii="Wingdings" w:hAnsi="Wingdings" w:hint="default"/>
+        <w:sz w:val="20"/>
+      </w:rPr>
+    </w:lvl>
+    <w:lvl w:ilvl="5" w:tentative="1">
+      <w:start w:val="1"/>
+      <w:numFmt w:val="bullet"/>
+      <w:lvlText w:val=""/>
+      <w:lvlJc w:val="left"/>
+      <w:pPr>
+        <w:tabs>
+          <w:tab w:val="num" w:pos="4320"/>
+        </w:tabs>
+        <w:ind w:left="4320" w:hanging="360"/>
+      </w:pPr>
+      <w:rPr>
+        <w:rFonts w:ascii="Wingdings" w:hAnsi="Wingdings" w:hint="default"/>
+        <w:sz w:val="20"/>
+      </w:rPr>
+    </w:lvl>
+    <w:lvl w:ilvl="6" w:tentative="1">
+      <w:start w:val="1"/>
+      <w:numFmt w:val="bullet"/>
+      <w:lvlText w:val=""/>
+      <w:lvlJc w:val="left"/>
+      <w:pPr>
+        <w:tabs>
+          <w:tab w:val="num" w:pos="5040"/>
+        </w:tabs>
+        <w:ind w:left="5040" w:hanging="360"/>
+      </w:pPr>
+      <w:rPr>
+        <w:rFonts w:ascii="Wingdings" w:hAnsi="Wingdings" w:hint="default"/>
+        <w:sz w:val="20"/>
+      </w:rPr>
+    </w:lvl>
+    <w:lvl w:ilvl="7" w:tentative="1">
+      <w:start w:val="1"/>
+      <w:numFmt w:val="bullet"/>
+      <w:lvlText w:val=""/>
+      <w:lvlJc w:val="left"/>
+      <w:pPr>
+        <w:tabs>
+          <w:tab w:val="num" w:pos="5760"/>
+        </w:tabs>
+        <w:ind w:left="5760" w:hanging="360"/>
+      </w:pPr>
+      <w:rPr>
+        <w:rFonts w:ascii="Wingdings" w:hAnsi="Wingdings" w:hint="default"/>
+        <w:sz w:val="20"/>
+      </w:rPr>
+    </w:lvl>
+    <w:lvl w:ilvl="8" w:tentative="1">
+      <w:start w:val="1"/>
+      <w:numFmt w:val="bullet"/>
+      <w:lvlText w:val=""/>
+      <w:lvlJc w:val="left"/>
+      <w:pPr>
+        <w:tabs>
+          <w:tab w:val="num" w:pos="6480"/>
+        </w:tabs>
+        <w:ind w:left="6480" w:hanging="360"/>
+      </w:pPr>
+      <w:rPr>
+        <w:rFonts w:ascii="Wingdings" w:hAnsi="Wingdings" w:hint="default"/>
+        <w:sz w:val="20"/>
+      </w:rPr>
+    </w:lvl>
+  </w:abstractNum>
+  <w:abstractNum w:abstractNumId="2" w15:restartNumberingAfterBreak="0">
+    <w:nsid w:val="23E259F1"/>
+    <w:multiLevelType w:val="multilevel"/>
+    <w:tmpl w:val="882EE97C"/>
+    <w:lvl w:ilvl="0">
+      <w:start w:val="1"/>
+      <w:numFmt w:val="bullet"/>
+      <w:lvlText w:val=""/>
+      <w:lvlJc w:val="left"/>
+      <w:pPr>
+        <w:tabs>
+          <w:tab w:val="num" w:pos="720"/>
+        </w:tabs>
+        <w:ind w:left="720" w:hanging="360"/>
+      </w:pPr>
+      <w:rPr>
+        <w:rFonts w:ascii="Symbol" w:hAnsi="Symbol" w:hint="default"/>
+        <w:sz w:val="20"/>
+      </w:rPr>
+    </w:lvl>
+    <w:lvl w:ilvl="1" w:tentative="1">
+      <w:start w:val="1"/>
+      <w:numFmt w:val="bullet"/>
+      <w:lvlText w:val="o"/>
+      <w:lvlJc w:val="left"/>
+      <w:pPr>
+        <w:tabs>
+          <w:tab w:val="num" w:pos="1440"/>
+        </w:tabs>
+        <w:ind w:left="1440" w:hanging="360"/>
+      </w:pPr>
+      <w:rPr>
+        <w:rFonts w:ascii="Courier New" w:hAnsi="Courier New" w:hint="default"/>
+        <w:sz w:val="20"/>
+      </w:rPr>
+    </w:lvl>
+    <w:lvl w:ilvl="2" w:tentative="1">
+      <w:start w:val="1"/>
+      <w:numFmt w:val="bullet"/>
+      <w:lvlText w:val=""/>
+      <w:lvlJc w:val="left"/>
+      <w:pPr>
+        <w:tabs>
+          <w:tab w:val="num" w:pos="2160"/>
+        </w:tabs>
+        <w:ind w:left="2160" w:hanging="360"/>
+      </w:pPr>
+      <w:rPr>
+        <w:rFonts w:ascii="Wingdings" w:hAnsi="Wingdings" w:hint="default"/>
+        <w:sz w:val="20"/>
+      </w:rPr>
+    </w:lvl>
+    <w:lvl w:ilvl="3" w:tentative="1">
+      <w:start w:val="1"/>
+      <w:numFmt w:val="bullet"/>
+      <w:lvlText w:val=""/>
+      <w:lvlJc w:val="left"/>
+      <w:pPr>
+        <w:tabs>
+          <w:tab w:val="num" w:pos="2880"/>
+        </w:tabs>
+        <w:ind w:left="2880" w:hanging="360"/>
+      </w:pPr>
+      <w:rPr>
+        <w:rFonts w:ascii="Wingdings" w:hAnsi="Wingdings" w:hint="default"/>
+        <w:sz w:val="20"/>
+      </w:rPr>
+    </w:lvl>
+    <w:lvl w:ilvl="4" w:tentative="1">
+      <w:start w:val="1"/>
+      <w:numFmt w:val="bullet"/>
+      <w:lvlText w:val=""/>
+      <w:lvlJc w:val="left"/>
+      <w:pPr>
+        <w:tabs>
+          <w:tab w:val="num" w:pos="3600"/>
+        </w:tabs>
+        <w:ind w:left="3600" w:hanging="360"/>
+      </w:pPr>
+      <w:rPr>
+        <w:rFonts w:ascii="Wingdings" w:hAnsi="Wingdings" w:hint="default"/>
+        <w:sz w:val="20"/>
+      </w:rPr>
+    </w:lvl>
+    <w:lvl w:ilvl="5" w:tentative="1">
+      <w:start w:val="1"/>
+      <w:numFmt w:val="bullet"/>
+      <w:lvlText w:val=""/>
+      <w:lvlJc w:val="left"/>
+      <w:pPr>
+        <w:tabs>
+          <w:tab w:val="num" w:pos="4320"/>
+        </w:tabs>
+        <w:ind w:left="4320" w:hanging="360"/>
+      </w:pPr>
+      <w:rPr>
+        <w:rFonts w:ascii="Wingdings" w:hAnsi="Wingdings" w:hint="default"/>
+        <w:sz w:val="20"/>
+      </w:rPr>
+    </w:lvl>
+    <w:lvl w:ilvl="6" w:tentative="1">
+      <w:start w:val="1"/>
+      <w:numFmt w:val="bullet"/>
+      <w:lvlText w:val=""/>
+      <w:lvlJc w:val="left"/>
+      <w:pPr>
+        <w:tabs>
+          <w:tab w:val="num" w:pos="5040"/>
+        </w:tabs>
+        <w:ind w:left="5040" w:hanging="360"/>
+      </w:pPr>
+      <w:rPr>
+        <w:rFonts w:ascii="Wingdings" w:hAnsi="Wingdings" w:hint="default"/>
+        <w:sz w:val="20"/>
+      </w:rPr>
+    </w:lvl>
+    <w:lvl w:ilvl="7" w:tentative="1">
+      <w:start w:val="1"/>
+      <w:numFmt w:val="bullet"/>
+      <w:lvlText w:val=""/>
+      <w:lvlJc w:val="left"/>
+      <w:pPr>
+        <w:tabs>
+          <w:tab w:val="num" w:pos="5760"/>
+        </w:tabs>
+        <w:ind w:left="5760" w:hanging="360"/>
+      </w:pPr>
+      <w:rPr>
+        <w:rFonts w:ascii="Wingdings" w:hAnsi="Wingdings" w:hint="default"/>
+        <w:sz w:val="20"/>
+      </w:rPr>
+    </w:lvl>
+    <w:lvl w:ilvl="8" w:tentative="1">
+      <w:start w:val="1"/>
+      <w:numFmt w:val="bullet"/>
+      <w:lvlText w:val=""/>
+      <w:lvlJc w:val="left"/>
+      <w:pPr>
+        <w:tabs>
+          <w:tab w:val="num" w:pos="6480"/>
+        </w:tabs>
+        <w:ind w:left="6480" w:hanging="360"/>
+      </w:pPr>
+      <w:rPr>
+        <w:rFonts w:ascii="Wingdings" w:hAnsi="Wingdings" w:hint="default"/>
+        <w:sz w:val="20"/>
+      </w:rPr>
+    </w:lvl>
+  </w:abstractNum>
+  <w:abstractNum w:abstractNumId="3" w15:restartNumberingAfterBreak="0">
+    <w:nsid w:val="263D215E"/>
+    <w:multiLevelType w:val="multilevel"/>
+    <w:tmpl w:val="992238AA"/>
+    <w:lvl w:ilvl="0">
+      <w:start w:val="1"/>
+      <w:numFmt w:val="bullet"/>
+      <w:lvlText w:val=""/>
+      <w:lvlJc w:val="left"/>
+      <w:pPr>
+        <w:tabs>
+          <w:tab w:val="num" w:pos="720"/>
+        </w:tabs>
+        <w:ind w:left="720" w:hanging="360"/>
+      </w:pPr>
+      <w:rPr>
+        <w:rFonts w:ascii="Symbol" w:hAnsi="Symbol" w:hint="default"/>
+        <w:sz w:val="20"/>
+      </w:rPr>
+    </w:lvl>
+    <w:lvl w:ilvl="1" w:tentative="1">
+      <w:start w:val="1"/>
+      <w:numFmt w:val="bullet"/>
+      <w:lvlText w:val="o"/>
+      <w:lvlJc w:val="left"/>
+      <w:pPr>
+        <w:tabs>
+          <w:tab w:val="num" w:pos="1440"/>
+        </w:tabs>
+        <w:ind w:left="1440" w:hanging="360"/>
+      </w:pPr>
+      <w:rPr>
+        <w:rFonts w:ascii="Courier New" w:hAnsi="Courier New" w:hint="default"/>
+        <w:sz w:val="20"/>
+      </w:rPr>
+    </w:lvl>
+    <w:lvl w:ilvl="2" w:tentative="1">
+      <w:start w:val="1"/>
+      <w:numFmt w:val="bullet"/>
+      <w:lvlText w:val=""/>
+      <w:lvlJc w:val="left"/>
+      <w:pPr>
+        <w:tabs>
+          <w:tab w:val="num" w:pos="2160"/>
+        </w:tabs>
+        <w:ind w:left="2160" w:hanging="360"/>
+      </w:pPr>
+      <w:rPr>
+        <w:rFonts w:ascii="Wingdings" w:hAnsi="Wingdings" w:hint="default"/>
+        <w:sz w:val="20"/>
+      </w:rPr>
+    </w:lvl>
+    <w:lvl w:ilvl="3" w:tentative="1">
+      <w:start w:val="1"/>
+      <w:numFmt w:val="bullet"/>
+      <w:lvlText w:val=""/>
+      <w:lvlJc w:val="left"/>
+      <w:pPr>
+        <w:tabs>
+          <w:tab w:val="num" w:pos="2880"/>
+        </w:tabs>
+        <w:ind w:left="2880" w:hanging="360"/>
+      </w:pPr>
+      <w:rPr>
+        <w:rFonts w:ascii="Wingdings" w:hAnsi="Wingdings" w:hint="default"/>
+        <w:sz w:val="20"/>
+      </w:rPr>
+    </w:lvl>
+    <w:lvl w:ilvl="4" w:tentative="1">
+      <w:start w:val="1"/>
+      <w:numFmt w:val="bullet"/>
+      <w:lvlText w:val=""/>
+      <w:lvlJc w:val="left"/>
+      <w:pPr>
+        <w:tabs>
+          <w:tab w:val="num" w:pos="3600"/>
+        </w:tabs>
+        <w:ind w:left="3600" w:hanging="360"/>
+      </w:pPr>
+      <w:rPr>
+        <w:rFonts w:ascii="Wingdings" w:hAnsi="Wingdings" w:hint="default"/>
+        <w:sz w:val="20"/>
+      </w:rPr>
+    </w:lvl>
+    <w:lvl w:ilvl="5" w:tentative="1">
+      <w:start w:val="1"/>
+      <w:numFmt w:val="bullet"/>
+      <w:lvlText w:val=""/>
+      <w:lvlJc w:val="left"/>
+      <w:pPr>
+        <w:tabs>
+          <w:tab w:val="num" w:pos="4320"/>
+        </w:tabs>
+        <w:ind w:left="4320" w:hanging="360"/>
+      </w:pPr>
+      <w:rPr>
+        <w:rFonts w:ascii="Wingdings" w:hAnsi="Wingdings" w:hint="default"/>
+        <w:sz w:val="20"/>
+      </w:rPr>
+    </w:lvl>
+    <w:lvl w:ilvl="6" w:tentative="1">
+      <w:start w:val="1"/>
+      <w:numFmt w:val="bullet"/>
+      <w:lvlText w:val=""/>
+      <w:lvlJc w:val="left"/>
+      <w:pPr>
+        <w:tabs>
+          <w:tab w:val="num" w:pos="5040"/>
+        </w:tabs>
+        <w:ind w:left="5040" w:hanging="360"/>
+      </w:pPr>
+      <w:rPr>
+        <w:rFonts w:ascii="Wingdings" w:hAnsi="Wingdings" w:hint="default"/>
+        <w:sz w:val="20"/>
+      </w:rPr>
+    </w:lvl>
+    <w:lvl w:ilvl="7" w:tentative="1">
+      <w:start w:val="1"/>
+      <w:numFmt w:val="bullet"/>
+      <w:lvlText w:val=""/>
+      <w:lvlJc w:val="left"/>
+      <w:pPr>
+        <w:tabs>
+          <w:tab w:val="num" w:pos="5760"/>
+        </w:tabs>
+        <w:ind w:left="5760" w:hanging="360"/>
+      </w:pPr>
+      <w:rPr>
+        <w:rFonts w:ascii="Wingdings" w:hAnsi="Wingdings" w:hint="default"/>
+        <w:sz w:val="20"/>
+      </w:rPr>
+    </w:lvl>
+    <w:lvl w:ilvl="8" w:tentative="1">
+      <w:start w:val="1"/>
+      <w:numFmt w:val="bullet"/>
+      <w:lvlText w:val=""/>
+      <w:lvlJc w:val="left"/>
+      <w:pPr>
+        <w:tabs>
+          <w:tab w:val="num" w:pos="6480"/>
+        </w:tabs>
+        <w:ind w:left="6480" w:hanging="360"/>
+      </w:pPr>
+      <w:rPr>
+        <w:rFonts w:ascii="Wingdings" w:hAnsi="Wingdings" w:hint="default"/>
+        <w:sz w:val="20"/>
+      </w:rPr>
+    </w:lvl>
+  </w:abstractNum>
+  <w:abstractNum w:abstractNumId="4" w15:restartNumberingAfterBreak="0">
+    <w:nsid w:val="271870A9"/>
+    <w:multiLevelType w:val="multilevel"/>
+    <w:tmpl w:val="C9B6D866"/>
+    <w:lvl w:ilvl="0">
+      <w:start w:val="1"/>
+      <w:numFmt w:val="bullet"/>
+      <w:lvlText w:val=""/>
+      <w:lvlJc w:val="left"/>
+      <w:pPr>
+        <w:tabs>
+          <w:tab w:val="num" w:pos="720"/>
+        </w:tabs>
+        <w:ind w:left="720" w:hanging="360"/>
+      </w:pPr>
+      <w:rPr>
+        <w:rFonts w:ascii="Symbol" w:hAnsi="Symbol" w:hint="default"/>
+        <w:sz w:val="20"/>
+      </w:rPr>
+    </w:lvl>
+    <w:lvl w:ilvl="1" w:tentative="1">
+      <w:start w:val="1"/>
+      <w:numFmt w:val="bullet"/>
+      <w:lvlText w:val="o"/>
+      <w:lvlJc w:val="left"/>
+      <w:pPr>
+        <w:tabs>
+          <w:tab w:val="num" w:pos="1440"/>
+        </w:tabs>
+        <w:ind w:left="1440" w:hanging="360"/>
+      </w:pPr>
+      <w:rPr>
+        <w:rFonts w:ascii="Courier New" w:hAnsi="Courier New" w:hint="default"/>
+        <w:sz w:val="20"/>
+      </w:rPr>
+    </w:lvl>
+    <w:lvl w:ilvl="2" w:tentative="1">
+      <w:start w:val="1"/>
+      <w:numFmt w:val="bullet"/>
+      <w:lvlText w:val=""/>
+      <w:lvlJc w:val="left"/>
+      <w:pPr>
+        <w:tabs>
+          <w:tab w:val="num" w:pos="2160"/>
+        </w:tabs>
+        <w:ind w:left="2160" w:hanging="360"/>
+      </w:pPr>
+      <w:rPr>
+        <w:rFonts w:ascii="Wingdings" w:hAnsi="Wingdings" w:hint="default"/>
+        <w:sz w:val="20"/>
+      </w:rPr>
+    </w:lvl>
+    <w:lvl w:ilvl="3" w:tentative="1">
+      <w:start w:val="1"/>
+      <w:numFmt w:val="bullet"/>
+      <w:lvlText w:val=""/>
+      <w:lvlJc w:val="left"/>
+      <w:pPr>
+        <w:tabs>
+          <w:tab w:val="num" w:pos="2880"/>
+        </w:tabs>
+        <w:ind w:left="2880" w:hanging="360"/>
+      </w:pPr>
+      <w:rPr>
+        <w:rFonts w:ascii="Wingdings" w:hAnsi="Wingdings" w:hint="default"/>
+        <w:sz w:val="20"/>
+      </w:rPr>
+    </w:lvl>
+    <w:lvl w:ilvl="4" w:tentative="1">
+      <w:start w:val="1"/>
+      <w:numFmt w:val="bullet"/>
+      <w:lvlText w:val=""/>
+      <w:lvlJc w:val="left"/>
+      <w:pPr>
+        <w:tabs>
+          <w:tab w:val="num" w:pos="3600"/>
+        </w:tabs>
+        <w:ind w:left="3600" w:hanging="360"/>
+      </w:pPr>
+      <w:rPr>
+        <w:rFonts w:ascii="Wingdings" w:hAnsi="Wingdings" w:hint="default"/>
+        <w:sz w:val="20"/>
+      </w:rPr>
+    </w:lvl>
+    <w:lvl w:ilvl="5" w:tentative="1">
+      <w:start w:val="1"/>
+      <w:numFmt w:val="bullet"/>
+      <w:lvlText w:val=""/>
+      <w:lvlJc w:val="left"/>
+      <w:pPr>
+        <w:tabs>
+          <w:tab w:val="num" w:pos="4320"/>
+        </w:tabs>
+        <w:ind w:left="4320" w:hanging="360"/>
+      </w:pPr>
+      <w:rPr>
+        <w:rFonts w:ascii="Wingdings" w:hAnsi="Wingdings" w:hint="default"/>
+        <w:sz w:val="20"/>
+      </w:rPr>
+    </w:lvl>
+    <w:lvl w:ilvl="6" w:tentative="1">
+      <w:start w:val="1"/>
+      <w:numFmt w:val="bullet"/>
+      <w:lvlText w:val=""/>
+      <w:lvlJc w:val="left"/>
+      <w:pPr>
+        <w:tabs>
+          <w:tab w:val="num" w:pos="5040"/>
+        </w:tabs>
+        <w:ind w:left="5040" w:hanging="360"/>
+      </w:pPr>
+      <w:rPr>
+        <w:rFonts w:ascii="Wingdings" w:hAnsi="Wingdings" w:hint="default"/>
+        <w:sz w:val="20"/>
+      </w:rPr>
+    </w:lvl>
+    <w:lvl w:ilvl="7" w:tentative="1">
+      <w:start w:val="1"/>
+      <w:numFmt w:val="bullet"/>
+      <w:lvlText w:val=""/>
+      <w:lvlJc w:val="left"/>
+      <w:pPr>
+        <w:tabs>
+          <w:tab w:val="num" w:pos="5760"/>
+        </w:tabs>
+        <w:ind w:left="5760" w:hanging="360"/>
+      </w:pPr>
+      <w:rPr>
+        <w:rFonts w:ascii="Wingdings" w:hAnsi="Wingdings" w:hint="default"/>
+        <w:sz w:val="20"/>
+      </w:rPr>
+    </w:lvl>
+    <w:lvl w:ilvl="8" w:tentative="1">
+      <w:start w:val="1"/>
+      <w:numFmt w:val="bullet"/>
+      <w:lvlText w:val=""/>
+      <w:lvlJc w:val="left"/>
+      <w:pPr>
+        <w:tabs>
+          <w:tab w:val="num" w:pos="6480"/>
+        </w:tabs>
+        <w:ind w:left="6480" w:hanging="360"/>
+      </w:pPr>
+      <w:rPr>
+        <w:rFonts w:ascii="Wingdings" w:hAnsi="Wingdings" w:hint="default"/>
+        <w:sz w:val="20"/>
+      </w:rPr>
+    </w:lvl>
+  </w:abstractNum>
+  <w:abstractNum w:abstractNumId="5" w15:restartNumberingAfterBreak="0">
+    <w:nsid w:val="290A26B2"/>
+    <w:multiLevelType w:val="multilevel"/>
+    <w:tmpl w:val="82A09B06"/>
+    <w:lvl w:ilvl="0">
+      <w:start w:val="1"/>
+      <w:numFmt w:val="bullet"/>
+      <w:lvlText w:val=""/>
+      <w:lvlJc w:val="left"/>
+      <w:pPr>
+        <w:tabs>
+          <w:tab w:val="num" w:pos="720"/>
+        </w:tabs>
+        <w:ind w:left="720" w:hanging="360"/>
+      </w:pPr>
+      <w:rPr>
+        <w:rFonts w:ascii="Symbol" w:hAnsi="Symbol" w:hint="default"/>
+        <w:sz w:val="20"/>
+      </w:rPr>
+    </w:lvl>
+    <w:lvl w:ilvl="1" w:tentative="1">
+      <w:start w:val="1"/>
+      <w:numFmt w:val="bullet"/>
+      <w:lvlText w:val="o"/>
+      <w:lvlJc w:val="left"/>
+      <w:pPr>
+        <w:tabs>
+          <w:tab w:val="num" w:pos="1440"/>
+        </w:tabs>
+        <w:ind w:left="1440" w:hanging="360"/>
+      </w:pPr>
+      <w:rPr>
+        <w:rFonts w:ascii="Courier New" w:hAnsi="Courier New" w:hint="default"/>
+        <w:sz w:val="20"/>
+      </w:rPr>
+    </w:lvl>
+    <w:lvl w:ilvl="2" w:tentative="1">
+      <w:start w:val="1"/>
+      <w:numFmt w:val="bullet"/>
+      <w:lvlText w:val=""/>
+      <w:lvlJc w:val="left"/>
+      <w:pPr>
+        <w:tabs>
+          <w:tab w:val="num" w:pos="2160"/>
+        </w:tabs>
+        <w:ind w:left="2160" w:hanging="360"/>
+      </w:pPr>
+      <w:rPr>
+        <w:rFonts w:ascii="Wingdings" w:hAnsi="Wingdings" w:hint="default"/>
+        <w:sz w:val="20"/>
+      </w:rPr>
+    </w:lvl>
+    <w:lvl w:ilvl="3" w:tentative="1">
+      <w:start w:val="1"/>
+      <w:numFmt w:val="bullet"/>
+      <w:lvlText w:val=""/>
+      <w:lvlJc w:val="left"/>
+      <w:pPr>
+        <w:tabs>
+          <w:tab w:val="num" w:pos="2880"/>
+        </w:tabs>
+        <w:ind w:left="2880" w:hanging="360"/>
+      </w:pPr>
+      <w:rPr>
+        <w:rFonts w:ascii="Wingdings" w:hAnsi="Wingdings" w:hint="default"/>
+        <w:sz w:val="20"/>
+      </w:rPr>
+    </w:lvl>
+    <w:lvl w:ilvl="4" w:tentative="1">
+      <w:start w:val="1"/>
+      <w:numFmt w:val="bullet"/>
+      <w:lvlText w:val=""/>
+      <w:lvlJc w:val="left"/>
+      <w:pPr>
+        <w:tabs>
+          <w:tab w:val="num" w:pos="3600"/>
+        </w:tabs>
+        <w:ind w:left="3600" w:hanging="360"/>
+      </w:pPr>
+      <w:rPr>
+        <w:rFonts w:ascii="Wingdings" w:hAnsi="Wingdings" w:hint="default"/>
+        <w:sz w:val="20"/>
+      </w:rPr>
+    </w:lvl>
+    <w:lvl w:ilvl="5" w:tentative="1">
+      <w:start w:val="1"/>
+      <w:numFmt w:val="bullet"/>
+      <w:lvlText w:val=""/>
+      <w:lvlJc w:val="left"/>
+      <w:pPr>
+        <w:tabs>
+          <w:tab w:val="num" w:pos="4320"/>
+        </w:tabs>
+        <w:ind w:left="4320" w:hanging="360"/>
+      </w:pPr>
+      <w:rPr>
+        <w:rFonts w:ascii="Wingdings" w:hAnsi="Wingdings" w:hint="default"/>
+        <w:sz w:val="20"/>
+      </w:rPr>
+    </w:lvl>
+    <w:lvl w:ilvl="6" w:tentative="1">
+      <w:start w:val="1"/>
+      <w:numFmt w:val="bullet"/>
+      <w:lvlText w:val=""/>
+      <w:lvlJc w:val="left"/>
+      <w:pPr>
+        <w:tabs>
+          <w:tab w:val="num" w:pos="5040"/>
+        </w:tabs>
+        <w:ind w:left="5040" w:hanging="360"/>
+      </w:pPr>
+      <w:rPr>
+        <w:rFonts w:ascii="Wingdings" w:hAnsi="Wingdings" w:hint="default"/>
+        <w:sz w:val="20"/>
+      </w:rPr>
+    </w:lvl>
+    <w:lvl w:ilvl="7" w:tentative="1">
+      <w:start w:val="1"/>
+      <w:numFmt w:val="bullet"/>
+      <w:lvlText w:val=""/>
+      <w:lvlJc w:val="left"/>
+      <w:pPr>
+        <w:tabs>
+          <w:tab w:val="num" w:pos="5760"/>
+        </w:tabs>
+        <w:ind w:left="5760" w:hanging="360"/>
+      </w:pPr>
+      <w:rPr>
+        <w:rFonts w:ascii="Wingdings" w:hAnsi="Wingdings" w:hint="default"/>
+        <w:sz w:val="20"/>
+      </w:rPr>
+    </w:lvl>
+    <w:lvl w:ilvl="8" w:tentative="1">
+      <w:start w:val="1"/>
+      <w:numFmt w:val="bullet"/>
+      <w:lvlText w:val=""/>
+      <w:lvlJc w:val="left"/>
+      <w:pPr>
+        <w:tabs>
+          <w:tab w:val="num" w:pos="6480"/>
+        </w:tabs>
+        <w:ind w:left="6480" w:hanging="360"/>
+      </w:pPr>
+      <w:rPr>
+        <w:rFonts w:ascii="Wingdings" w:hAnsi="Wingdings" w:hint="default"/>
+        <w:sz w:val="20"/>
+      </w:rPr>
+    </w:lvl>
+  </w:abstractNum>
+  <w:abstractNum w:abstractNumId="6" w15:restartNumberingAfterBreak="0">
+    <w:nsid w:val="4F3E404F"/>
+    <w:multiLevelType w:val="multilevel"/>
+    <w:tmpl w:val="B8F06488"/>
+    <w:lvl w:ilvl="0">
+      <w:start w:val="1"/>
+      <w:numFmt w:val="bullet"/>
+      <w:lvlText w:val=""/>
+      <w:lvlJc w:val="left"/>
+      <w:pPr>
+        <w:tabs>
+          <w:tab w:val="num" w:pos="720"/>
+        </w:tabs>
+        <w:ind w:left="720" w:hanging="360"/>
+      </w:pPr>
+      <w:rPr>
+        <w:rFonts w:ascii="Symbol" w:hAnsi="Symbol" w:hint="default"/>
+        <w:sz w:val="20"/>
+      </w:rPr>
+    </w:lvl>
+    <w:lvl w:ilvl="1" w:tentative="1">
+      <w:start w:val="1"/>
+      <w:numFmt w:val="bullet"/>
+      <w:lvlText w:val="o"/>
+      <w:lvlJc w:val="left"/>
+      <w:pPr>
+        <w:tabs>
+          <w:tab w:val="num" w:pos="1440"/>
+        </w:tabs>
+        <w:ind w:left="1440" w:hanging="360"/>
+      </w:pPr>
+      <w:rPr>
+        <w:rFonts w:ascii="Courier New" w:hAnsi="Courier New" w:hint="default"/>
+        <w:sz w:val="20"/>
+      </w:rPr>
+    </w:lvl>
+    <w:lvl w:ilvl="2" w:tentative="1">
+      <w:start w:val="1"/>
+      <w:numFmt w:val="bullet"/>
+      <w:lvlText w:val=""/>
+      <w:lvlJc w:val="left"/>
+      <w:pPr>
+        <w:tabs>
+          <w:tab w:val="num" w:pos="2160"/>
+        </w:tabs>
+        <w:ind w:left="2160" w:hanging="360"/>
+      </w:pPr>
+      <w:rPr>
+        <w:rFonts w:ascii="Wingdings" w:hAnsi="Wingdings" w:hint="default"/>
+        <w:sz w:val="20"/>
+      </w:rPr>
+    </w:lvl>
+    <w:lvl w:ilvl="3" w:tentative="1">
+      <w:start w:val="1"/>
+      <w:numFmt w:val="bullet"/>
+      <w:lvlText w:val=""/>
+      <w:lvlJc w:val="left"/>
+      <w:pPr>
+        <w:tabs>
+          <w:tab w:val="num" w:pos="2880"/>
+        </w:tabs>
+        <w:ind w:left="2880" w:hanging="360"/>
+      </w:pPr>
+      <w:rPr>
+        <w:rFonts w:ascii="Wingdings" w:hAnsi="Wingdings" w:hint="default"/>
+        <w:sz w:val="20"/>
+      </w:rPr>
+    </w:lvl>
+    <w:lvl w:ilvl="4" w:tentative="1">
+      <w:start w:val="1"/>
+      <w:numFmt w:val="bullet"/>
+      <w:lvlText w:val=""/>
+      <w:lvlJc w:val="left"/>
+      <w:pPr>
+        <w:tabs>
+          <w:tab w:val="num" w:pos="3600"/>
+        </w:tabs>
+        <w:ind w:left="3600" w:hanging="360"/>
+      </w:pPr>
+      <w:rPr>
+        <w:rFonts w:ascii="Wingdings" w:hAnsi="Wingdings" w:hint="default"/>
+        <w:sz w:val="20"/>
+      </w:rPr>
+    </w:lvl>
+    <w:lvl w:ilvl="5" w:tentative="1">
+      <w:start w:val="1"/>
+      <w:numFmt w:val="bullet"/>
+      <w:lvlText w:val=""/>
+      <w:lvlJc w:val="left"/>
+      <w:pPr>
+        <w:tabs>
+          <w:tab w:val="num" w:pos="4320"/>
+        </w:tabs>
+        <w:ind w:left="4320" w:hanging="360"/>
+      </w:pPr>
+      <w:rPr>
+        <w:rFonts w:ascii="Wingdings" w:hAnsi="Wingdings" w:hint="default"/>
+        <w:sz w:val="20"/>
+      </w:rPr>
+    </w:lvl>
+    <w:lvl w:ilvl="6" w:tentative="1">
+      <w:start w:val="1"/>
+      <w:numFmt w:val="bullet"/>
+      <w:lvlText w:val=""/>
+      <w:lvlJc w:val="left"/>
+      <w:pPr>
+        <w:tabs>
+          <w:tab w:val="num" w:pos="5040"/>
+        </w:tabs>
+        <w:ind w:left="5040" w:hanging="360"/>
+      </w:pPr>
+      <w:rPr>
+        <w:rFonts w:ascii="Wingdings" w:hAnsi="Wingdings" w:hint="default"/>
+        <w:sz w:val="20"/>
+      </w:rPr>
+    </w:lvl>
+    <w:lvl w:ilvl="7" w:tentative="1">
+      <w:start w:val="1"/>
+      <w:numFmt w:val="bullet"/>
+      <w:lvlText w:val=""/>
+      <w:lvlJc w:val="left"/>
+      <w:pPr>
+        <w:tabs>
+          <w:tab w:val="num" w:pos="5760"/>
+        </w:tabs>
+        <w:ind w:left="5760" w:hanging="360"/>
+      </w:pPr>
+      <w:rPr>
+        <w:rFonts w:ascii="Wingdings" w:hAnsi="Wingdings" w:hint="default"/>
+        <w:sz w:val="20"/>
+      </w:rPr>
+    </w:lvl>
+    <w:lvl w:ilvl="8" w:tentative="1">
+      <w:start w:val="1"/>
+      <w:numFmt w:val="bullet"/>
+      <w:lvlText w:val=""/>
+      <w:lvlJc w:val="left"/>
+      <w:pPr>
+        <w:tabs>
+          <w:tab w:val="num" w:pos="6480"/>
+        </w:tabs>
+        <w:ind w:left="6480" w:hanging="360"/>
+      </w:pPr>
+      <w:rPr>
+        <w:rFonts w:ascii="Wingdings" w:hAnsi="Wingdings" w:hint="default"/>
+        <w:sz w:val="20"/>
+      </w:rPr>
+    </w:lvl>
+  </w:abstractNum>
+  <w:abstractNum w:abstractNumId="7" w15:restartNumberingAfterBreak="0">
     <w:nsid w:val="54E47DDD"/>
     <w:multiLevelType w:val="multilevel"/>
     <w:tmpl w:val="9D20708E"/>
@@ -2249,7 +3860,7 @@
       </w:pPr>
     </w:lvl>
   </w:abstractNum>
-  <w:abstractNum w:abstractNumId="2" w15:restartNumberingAfterBreak="0">
+  <w:abstractNum w:abstractNumId="8" w15:restartNumberingAfterBreak="0">
     <w:nsid w:val="68997645"/>
     <w:multiLevelType w:val="multilevel"/>
     <w:tmpl w:val="021A1E26"/>
@@ -2366,7 +3977,7 @@
       </w:pPr>
     </w:lvl>
   </w:abstractNum>
-  <w:abstractNum w:abstractNumId="3" w15:restartNumberingAfterBreak="0">
+  <w:abstractNum w:abstractNumId="9" w15:restartNumberingAfterBreak="0">
     <w:nsid w:val="75A91B6D"/>
     <w:multiLevelType w:val="multilevel"/>
     <w:tmpl w:val="AAAE80BC"/>
@@ -2516,22 +4127,40 @@
     </w:lvl>
   </w:abstractNum>
   <w:num w:numId="1" w16cid:durableId="690960333">
-    <w:abstractNumId w:val="1"/>
+    <w:abstractNumId w:val="7"/>
   </w:num>
   <w:num w:numId="2" w16cid:durableId="2088453253">
-    <w:abstractNumId w:val="2"/>
+    <w:abstractNumId w:val="8"/>
   </w:num>
   <w:num w:numId="3" w16cid:durableId="85928333">
-    <w:abstractNumId w:val="3"/>
+    <w:abstractNumId w:val="9"/>
   </w:num>
   <w:num w:numId="4" w16cid:durableId="1209418869">
     <w:abstractNumId w:val="0"/>
+  </w:num>
+  <w:num w:numId="5" w16cid:durableId="1418863305">
+    <w:abstractNumId w:val="5"/>
+  </w:num>
+  <w:num w:numId="6" w16cid:durableId="544297790">
+    <w:abstractNumId w:val="4"/>
+  </w:num>
+  <w:num w:numId="7" w16cid:durableId="344862129">
+    <w:abstractNumId w:val="3"/>
+  </w:num>
+  <w:num w:numId="8" w16cid:durableId="697970828">
+    <w:abstractNumId w:val="1"/>
+  </w:num>
+  <w:num w:numId="9" w16cid:durableId="1838114581">
+    <w:abstractNumId w:val="2"/>
+  </w:num>
+  <w:num w:numId="10" w16cid:durableId="140580723">
+    <w:abstractNumId w:val="6"/>
   </w:num>
 </w:numbering>
 </file>
 
 <file path=word/styles.xml><?xml version="1.0" encoding="utf-8"?>
-<w:styles xmlns:mc="http://schemas.openxmlformats.org/markup-compatibility/2006" xmlns:r="http://schemas.openxmlformats.org/officeDocument/2006/relationships" xmlns:w="http://schemas.openxmlformats.org/wordprocessingml/2006/main" xmlns:w14="http://schemas.microsoft.com/office/word/2010/wordml" xmlns:w15="http://schemas.microsoft.com/office/word/2012/wordml" xmlns:w16cex="http://schemas.microsoft.com/office/word/2018/wordml/cex" xmlns:w16cid="http://schemas.microsoft.com/office/word/2016/wordml/cid" xmlns:w16="http://schemas.microsoft.com/office/word/2018/wordml" xmlns:w16sdtdh="http://schemas.microsoft.com/office/word/2020/wordml/sdtdatahash" xmlns:w16se="http://schemas.microsoft.com/office/word/2015/wordml/symex" mc:Ignorable="w14 w15 w16se w16cid w16 w16cex w16sdtdh">
+<w:styles xmlns:mc="http://schemas.openxmlformats.org/markup-compatibility/2006" xmlns:r="http://schemas.openxmlformats.org/officeDocument/2006/relationships" xmlns:w="http://schemas.openxmlformats.org/wordprocessingml/2006/main" xmlns:w14="http://schemas.microsoft.com/office/word/2010/wordml" xmlns:w15="http://schemas.microsoft.com/office/word/2012/wordml" xmlns:w16cex="http://schemas.microsoft.com/office/word/2018/wordml/cex" xmlns:w16cid="http://schemas.microsoft.com/office/word/2016/wordml/cid" xmlns:w16="http://schemas.microsoft.com/office/word/2018/wordml" xmlns:w16du="http://schemas.microsoft.com/office/word/2023/wordml/word16du" xmlns:w16sdtdh="http://schemas.microsoft.com/office/word/2020/wordml/sdtdatahash" xmlns:w16se="http://schemas.microsoft.com/office/word/2015/wordml/symex" mc:Ignorable="w14 w15 w16se w16cid w16 w16cex w16sdtdh w16du">
   <w:docDefaults>
     <w:rPrDefault>
       <w:rPr>
@@ -2999,7 +4628,6 @@
     <w:next w:val="Normal"/>
     <w:link w:val="Heading4Char"/>
     <w:uiPriority w:val="9"/>
-    <w:semiHidden/>
     <w:unhideWhenUsed/>
     <w:qFormat/>
     <w:rsid w:val="00A4069B"/>
@@ -3195,7 +4823,6 @@
     <w:basedOn w:val="DefaultParagraphFont"/>
     <w:link w:val="Heading4"/>
     <w:uiPriority w:val="9"/>
-    <w:semiHidden/>
     <w:rsid w:val="00A4069B"/>
     <w:rPr>
       <w:rFonts w:eastAsiaTheme="majorEastAsia" w:cstheme="majorBidi"/>

</xml_diff>